<commit_message>
100 Points File done!
</commit_message>
<xml_diff>
--- a/8 sem work/Certificate_Index_Saumya.docx
+++ b/8 sem work/Certificate_Index_Saumya.docx
@@ -318,8 +318,8 @@
                 <w:rFonts w:hint="default" w:ascii="Adobe Arabic" w:hAnsi="Adobe Arabic" w:cs="Adobe Arabic"/>
                 <w:b/>
                 <w:bCs/>
-                <w:sz w:val="32"/>
-                <w:szCs w:val="32"/>
+                <w:sz w:val="28"/>
+                <w:szCs w:val="28"/>
                 <w:u w:val="single"/>
                 <w:vertAlign w:val="baseline"/>
                 <w:lang w:val="en-US"/>
@@ -330,8 +330,8 @@
                 <w:rFonts w:hint="default" w:ascii="Adobe Arabic" w:hAnsi="Adobe Arabic" w:cs="Adobe Arabic"/>
                 <w:b/>
                 <w:bCs/>
-                <w:sz w:val="32"/>
-                <w:szCs w:val="32"/>
+                <w:sz w:val="28"/>
+                <w:szCs w:val="28"/>
                 <w:u w:val="none"/>
                 <w:vertAlign w:val="baseline"/>
                 <w:lang w:val="en-US"/>
@@ -352,20 +352,20 @@
                 <w:rFonts w:hint="default" w:ascii="Adobe Arabic" w:hAnsi="Adobe Arabic" w:cs="Adobe Arabic"/>
                 <w:b w:val="0"/>
                 <w:bCs w:val="0"/>
-                <w:sz w:val="32"/>
-                <w:szCs w:val="32"/>
-                <w:u w:val="none"/>
-                <w:vertAlign w:val="baseline"/>
-                <w:lang w:val="en-US"/>
-              </w:rPr>
-            </w:pPr>
-            <w:r>
-              <w:rPr>
-                <w:rFonts w:hint="default" w:ascii="Adobe Arabic" w:hAnsi="Adobe Arabic" w:cs="Adobe Arabic"/>
-                <w:b w:val="0"/>
-                <w:bCs w:val="0"/>
-                <w:sz w:val="32"/>
-                <w:szCs w:val="32"/>
+                <w:sz w:val="28"/>
+                <w:szCs w:val="28"/>
+                <w:u w:val="none"/>
+                <w:vertAlign w:val="baseline"/>
+                <w:lang w:val="en-US"/>
+              </w:rPr>
+            </w:pPr>
+            <w:r>
+              <w:rPr>
+                <w:rFonts w:hint="default" w:ascii="Adobe Arabic" w:hAnsi="Adobe Arabic" w:cs="Adobe Arabic"/>
+                <w:b w:val="0"/>
+                <w:bCs w:val="0"/>
+                <w:sz w:val="28"/>
+                <w:szCs w:val="28"/>
                 <w:u w:val="none"/>
                 <w:vertAlign w:val="baseline"/>
                 <w:lang w:val="en-US"/>
@@ -386,8 +386,8 @@
                 <w:rFonts w:hint="default" w:ascii="Adobe Arabic" w:hAnsi="Adobe Arabic" w:cs="Adobe Arabic"/>
                 <w:b w:val="0"/>
                 <w:bCs w:val="0"/>
-                <w:sz w:val="32"/>
-                <w:szCs w:val="32"/>
+                <w:sz w:val="28"/>
+                <w:szCs w:val="28"/>
                 <w:u w:val="none"/>
                 <w:vertAlign w:val="baseline"/>
                 <w:lang w:val="en-US"/>
@@ -398,8 +398,8 @@
                 <w:rFonts w:hint="default" w:ascii="Adobe Arabic" w:hAnsi="Adobe Arabic"/>
                 <w:b w:val="0"/>
                 <w:bCs w:val="0"/>
-                <w:sz w:val="32"/>
-                <w:szCs w:val="32"/>
+                <w:sz w:val="28"/>
+                <w:szCs w:val="28"/>
                 <w:u w:val="none"/>
                 <w:vertAlign w:val="baseline"/>
                 <w:lang w:val="en-US"/>
@@ -420,20 +420,20 @@
                 <w:rFonts w:hint="default" w:ascii="Adobe Arabic" w:hAnsi="Adobe Arabic" w:cs="Adobe Arabic"/>
                 <w:b w:val="0"/>
                 <w:bCs w:val="0"/>
-                <w:sz w:val="32"/>
-                <w:szCs w:val="32"/>
-                <w:u w:val="none"/>
-                <w:vertAlign w:val="baseline"/>
-                <w:lang w:val="en-US"/>
-              </w:rPr>
-            </w:pPr>
-            <w:r>
-              <w:rPr>
-                <w:rFonts w:hint="default" w:ascii="Adobe Arabic" w:hAnsi="Adobe Arabic" w:cs="Adobe Arabic"/>
-                <w:b w:val="0"/>
-                <w:bCs w:val="0"/>
-                <w:sz w:val="32"/>
-                <w:szCs w:val="32"/>
+                <w:sz w:val="28"/>
+                <w:szCs w:val="28"/>
+                <w:u w:val="none"/>
+                <w:vertAlign w:val="baseline"/>
+                <w:lang w:val="en-US"/>
+              </w:rPr>
+            </w:pPr>
+            <w:r>
+              <w:rPr>
+                <w:rFonts w:hint="default" w:ascii="Adobe Arabic" w:hAnsi="Adobe Arabic" w:cs="Adobe Arabic"/>
+                <w:b w:val="0"/>
+                <w:bCs w:val="0"/>
+                <w:sz w:val="28"/>
+                <w:szCs w:val="28"/>
                 <w:u w:val="none"/>
                 <w:vertAlign w:val="baseline"/>
                 <w:lang w:val="en-US"/>
@@ -454,8 +454,8 @@
                 <w:rFonts w:hint="default" w:ascii="Adobe Arabic" w:hAnsi="Adobe Arabic" w:cs="Adobe Arabic"/>
                 <w:b/>
                 <w:bCs/>
-                <w:sz w:val="32"/>
-                <w:szCs w:val="32"/>
+                <w:sz w:val="28"/>
+                <w:szCs w:val="28"/>
                 <w:u w:val="single"/>
                 <w:vertAlign w:val="baseline"/>
                 <w:lang w:val="en-US"/>
@@ -466,8 +466,8 @@
                 <w:rFonts w:hint="default" w:ascii="Adobe Arabic" w:hAnsi="Adobe Arabic" w:cs="Adobe Arabic"/>
                 <w:b w:val="0"/>
                 <w:bCs w:val="0"/>
-                <w:sz w:val="32"/>
-                <w:szCs w:val="32"/>
+                <w:sz w:val="28"/>
+                <w:szCs w:val="28"/>
                 <w:u w:val="none"/>
                 <w:vertAlign w:val="baseline"/>
                 <w:lang w:val="en-US"/>
@@ -1208,6 +1208,35 @@
                 <w:rFonts w:hint="default" w:ascii="Adobe Arabic" w:hAnsi="Adobe Arabic"/>
                 <w:b w:val="0"/>
                 <w:bCs w:val="0"/>
+                <w:sz w:val="28"/>
+                <w:szCs w:val="28"/>
+                <w:u w:val="none"/>
+                <w:vertAlign w:val="baseline"/>
+                <w:lang w:val="en-US"/>
+              </w:rPr>
+            </w:pPr>
+            <w:r>
+              <w:rPr>
+                <w:rFonts w:hint="default" w:ascii="Adobe Arabic" w:hAnsi="Adobe Arabic"/>
+                <w:b w:val="0"/>
+                <w:bCs w:val="0"/>
+                <w:sz w:val="28"/>
+                <w:szCs w:val="28"/>
+                <w:u w:val="none"/>
+                <w:vertAlign w:val="baseline"/>
+                <w:lang w:val="en-US"/>
+              </w:rPr>
+              <w:t>Primium</w:t>
+            </w:r>
+          </w:p>
+          <w:p>
+            <w:pPr>
+              <w:widowControl w:val="0"/>
+              <w:jc w:val="center"/>
+              <w:rPr>
+                <w:rFonts w:hint="default" w:ascii="Adobe Arabic" w:hAnsi="Adobe Arabic"/>
+                <w:b w:val="0"/>
+                <w:bCs w:val="0"/>
                 <w:sz w:val="18"/>
                 <w:szCs w:val="18"/>
                 <w:u w:val="none"/>
@@ -1215,6 +1244,19 @@
                 <w:lang w:val="en-US"/>
               </w:rPr>
             </w:pPr>
+            <w:r>
+              <w:rPr>
+                <w:rFonts w:hint="default" w:ascii="Adobe Arabic" w:hAnsi="Adobe Arabic"/>
+                <w:b w:val="0"/>
+                <w:bCs w:val="0"/>
+                <w:sz w:val="28"/>
+                <w:szCs w:val="28"/>
+                <w:u w:val="none"/>
+                <w:vertAlign w:val="baseline"/>
+                <w:lang w:val="en-US"/>
+              </w:rPr>
+              <w:t>Badminton Leage</w:t>
+            </w:r>
           </w:p>
         </w:tc>
       </w:tr>
@@ -1423,13 +1465,26 @@
                 <w:rFonts w:hint="default" w:ascii="Adobe Arabic" w:hAnsi="Adobe Arabic"/>
                 <w:b w:val="0"/>
                 <w:bCs w:val="0"/>
-                <w:sz w:val="18"/>
-                <w:szCs w:val="18"/>
-                <w:u w:val="none"/>
-                <w:vertAlign w:val="baseline"/>
-                <w:lang w:val="en-US"/>
-              </w:rPr>
-            </w:pPr>
+                <w:sz w:val="20"/>
+                <w:szCs w:val="20"/>
+                <w:u w:val="none"/>
+                <w:vertAlign w:val="baseline"/>
+                <w:lang w:val="en-US"/>
+              </w:rPr>
+            </w:pPr>
+            <w:r>
+              <w:rPr>
+                <w:rFonts w:hint="default" w:ascii="Adobe Arabic" w:hAnsi="Adobe Arabic"/>
+                <w:b w:val="0"/>
+                <w:bCs w:val="0"/>
+                <w:sz w:val="22"/>
+                <w:szCs w:val="22"/>
+                <w:u w:val="none"/>
+                <w:vertAlign w:val="baseline"/>
+                <w:lang w:val="en-US"/>
+              </w:rPr>
+              <w:t>Swimming Club</w:t>
+            </w:r>
           </w:p>
         </w:tc>
       </w:tr>
@@ -1955,6 +2010,19 @@
                 <w:lang w:val="en-US"/>
               </w:rPr>
             </w:pPr>
+            <w:r>
+              <w:rPr>
+                <w:rFonts w:hint="default" w:ascii="Adobe Arabic" w:hAnsi="Adobe Arabic"/>
+                <w:b w:val="0"/>
+                <w:bCs w:val="0"/>
+                <w:sz w:val="18"/>
+                <w:szCs w:val="18"/>
+                <w:u w:val="none"/>
+                <w:vertAlign w:val="baseline"/>
+                <w:lang w:val="en-US"/>
+              </w:rPr>
+              <w:t>SAL ENGINEERING AND TECHNICAL INSTITUTE</w:t>
+            </w:r>
           </w:p>
         </w:tc>
       </w:tr>
@@ -2265,6 +2333,19 @@
                 <w:lang w:val="en-US"/>
               </w:rPr>
             </w:pPr>
+            <w:r>
+              <w:rPr>
+                <w:rFonts w:hint="default" w:ascii="Adobe Arabic" w:hAnsi="Adobe Arabic" w:cs="Adobe Arabic"/>
+                <w:b w:val="0"/>
+                <w:bCs w:val="0"/>
+                <w:sz w:val="28"/>
+                <w:szCs w:val="28"/>
+                <w:u w:val="none"/>
+                <w:vertAlign w:val="baseline"/>
+                <w:lang w:val="en-US"/>
+              </w:rPr>
+              <w:t>IFERP</w:t>
+            </w:r>
           </w:p>
         </w:tc>
       </w:tr>
@@ -2368,29 +2449,7 @@
                   </w14:solidFill>
                 </w14:textFill>
               </w:rPr>
-              <w:t>Well being of people a</w:t>
-            </w:r>
-            <w:bookmarkStart w:id="0" w:name="_GoBack"/>
-            <w:bookmarkEnd w:id="0"/>
-            <w:r>
-              <w:rPr>
-                <w:rFonts w:hint="default" w:ascii="Adobe Arabic" w:hAnsi="Adobe Arabic" w:eastAsia="SimSun"/>
-                <w:b w:val="0"/>
-                <w:bCs w:val="0"/>
-                <w:i w:val="0"/>
-                <w:iCs w:val="0"/>
-                <w:color w:val="000000" w:themeColor="text1"/>
-                <w:spacing w:val="0"/>
-                <w:sz w:val="28"/>
-                <w:szCs w:val="28"/>
-                <w:shd w:val="clear" w:fill="FFFFFF"/>
-                <w14:textFill>
-                  <w14:solidFill>
-                    <w14:schemeClr w14:val="tx1"/>
-                  </w14:solidFill>
-                </w14:textFill>
-              </w:rPr>
-              <w:t>wareness</w:t>
+              <w:t>Well being of people awareness</w:t>
             </w:r>
           </w:p>
         </w:tc>
@@ -3495,6 +3554,19 @@
                 <w:lang w:val="en-US"/>
               </w:rPr>
             </w:pPr>
+            <w:r>
+              <w:rPr>
+                <w:rFonts w:hint="default" w:ascii="Adobe Arabic" w:hAnsi="Adobe Arabic"/>
+                <w:b w:val="0"/>
+                <w:bCs w:val="0"/>
+                <w:sz w:val="28"/>
+                <w:szCs w:val="28"/>
+                <w:u w:val="none"/>
+                <w:vertAlign w:val="baseline"/>
+                <w:lang w:val="en-US"/>
+              </w:rPr>
+              <w:t>ICSSPE</w:t>
+            </w:r>
           </w:p>
         </w:tc>
       </w:tr>
@@ -3562,17 +3634,17 @@
               <w:widowControl w:val="0"/>
               <w:jc w:val="center"/>
               <w:rPr>
-                <w:rFonts w:hint="default" w:ascii="Adobe Arabic" w:hAnsi="Adobe Arabic" w:eastAsia="SimSun"/>
+                <w:rFonts w:hint="default" w:ascii="Adobe Arabic" w:hAnsi="Adobe Arabic" w:eastAsia="SimSun" w:cstheme="minorBidi"/>
                 <w:b w:val="0"/>
                 <w:bCs w:val="0"/>
                 <w:i w:val="0"/>
                 <w:iCs w:val="0"/>
                 <w:color w:val="000000" w:themeColor="text1"/>
                 <w:spacing w:val="0"/>
-                <w:sz w:val="24"/>
-                <w:szCs w:val="24"/>
+                <w:sz w:val="28"/>
+                <w:szCs w:val="28"/>
                 <w:shd w:val="clear" w:fill="FFFFFF"/>
-                <w:lang w:val="en-US"/>
+                <w:lang w:val="en-US" w:eastAsia="zh-CN" w:bidi="ar-SA"/>
                 <w14:textFill>
                   <w14:solidFill>
                     <w14:schemeClr w14:val="tx1"/>
@@ -3580,11 +3652,104 @@
                 </w14:textFill>
               </w:rPr>
             </w:pPr>
+            <w:r>
+              <w:rPr>
+                <w:rFonts w:hint="default" w:ascii="Adobe Arabic" w:hAnsi="Adobe Arabic" w:eastAsia="SimSun"/>
+                <w:b w:val="0"/>
+                <w:bCs w:val="0"/>
+                <w:i w:val="0"/>
+                <w:iCs w:val="0"/>
+                <w:color w:val="000000" w:themeColor="text1"/>
+                <w:spacing w:val="0"/>
+                <w:sz w:val="28"/>
+                <w:szCs w:val="28"/>
+                <w:shd w:val="clear" w:fill="FFFFFF"/>
+                <w:lang w:val="en-US"/>
+                <w14:textFill>
+                  <w14:solidFill>
+                    <w14:schemeClr w14:val="tx1"/>
+                  </w14:solidFill>
+                </w14:textFill>
+              </w:rPr>
+              <w:t>Covid 19 Awareness Program</w:t>
+            </w:r>
           </w:p>
         </w:tc>
         <w:tc>
           <w:tcPr>
             <w:tcW w:w="1200" w:type="dxa"/>
+            <w:shd w:val="clear" w:color="auto" w:fill="auto"/>
+            <w:vAlign w:val="top"/>
+          </w:tcPr>
+          <w:p>
+            <w:pPr>
+              <w:widowControl w:val="0"/>
+              <w:jc w:val="center"/>
+              <w:rPr>
+                <w:rFonts w:hint="default" w:ascii="Adobe Arabic" w:hAnsi="Adobe Arabic" w:cs="Adobe Arabic" w:eastAsiaTheme="minorEastAsia"/>
+                <w:b w:val="0"/>
+                <w:bCs w:val="0"/>
+                <w:sz w:val="28"/>
+                <w:szCs w:val="28"/>
+                <w:u w:val="none"/>
+                <w:vertAlign w:val="baseline"/>
+                <w:lang w:val="en-US" w:eastAsia="zh-CN" w:bidi="ar-SA"/>
+              </w:rPr>
+            </w:pPr>
+            <w:r>
+              <w:rPr>
+                <w:rFonts w:hint="default" w:ascii="Adobe Arabic" w:hAnsi="Adobe Arabic" w:cs="Adobe Arabic"/>
+                <w:b w:val="0"/>
+                <w:bCs w:val="0"/>
+                <w:sz w:val="28"/>
+                <w:szCs w:val="28"/>
+                <w:u w:val="none"/>
+                <w:vertAlign w:val="baseline"/>
+                <w:lang w:val="en-US"/>
+              </w:rPr>
+              <w:t>Quiz</w:t>
+            </w:r>
+          </w:p>
+        </w:tc>
+        <w:tc>
+          <w:tcPr>
+            <w:tcW w:w="962" w:type="dxa"/>
+            <w:shd w:val="clear" w:color="auto" w:fill="auto"/>
+            <w:vAlign w:val="top"/>
+          </w:tcPr>
+          <w:p>
+            <w:pPr>
+              <w:widowControl w:val="0"/>
+              <w:jc w:val="center"/>
+              <w:rPr>
+                <w:rFonts w:hint="default" w:ascii="Adobe Arabic" w:hAnsi="Adobe Arabic" w:cs="Adobe Arabic" w:eastAsiaTheme="minorEastAsia"/>
+                <w:b w:val="0"/>
+                <w:bCs w:val="0"/>
+                <w:sz w:val="28"/>
+                <w:szCs w:val="28"/>
+                <w:u w:val="none"/>
+                <w:vertAlign w:val="baseline"/>
+                <w:lang w:val="en-US" w:eastAsia="zh-CN" w:bidi="ar-SA"/>
+              </w:rPr>
+            </w:pPr>
+            <w:r>
+              <w:rPr>
+                <w:rFonts w:hint="default" w:ascii="Adobe Arabic" w:hAnsi="Adobe Arabic" w:cs="Adobe Arabic"/>
+                <w:b w:val="0"/>
+                <w:bCs w:val="0"/>
+                <w:sz w:val="28"/>
+                <w:szCs w:val="28"/>
+                <w:u w:val="none"/>
+                <w:vertAlign w:val="baseline"/>
+                <w:lang w:val="en-US"/>
+              </w:rPr>
+              <w:t>National</w:t>
+            </w:r>
+          </w:p>
+        </w:tc>
+        <w:tc>
+          <w:tcPr>
+            <w:tcW w:w="1421" w:type="dxa"/>
             <w:shd w:val="clear" w:color="auto" w:fill="auto"/>
             <w:vAlign w:val="top"/>
           </w:tcPr>
@@ -3603,20 +3768,33 @@
                 <w:lang w:val="en-US"/>
               </w:rPr>
             </w:pPr>
-          </w:p>
-        </w:tc>
-        <w:tc>
-          <w:tcPr>
-            <w:tcW w:w="962" w:type="dxa"/>
-            <w:shd w:val="clear" w:color="auto" w:fill="auto"/>
-            <w:vAlign w:val="top"/>
-          </w:tcPr>
-          <w:p>
-            <w:pPr>
-              <w:widowControl w:val="0"/>
-              <w:jc w:val="center"/>
-              <w:rPr>
-                <w:rFonts w:hint="default" w:ascii="Adobe Arabic" w:hAnsi="Adobe Arabic" w:cs="Adobe Arabic"/>
+            <w:r>
+              <w:rPr>
+                <w:rFonts w:hint="default" w:ascii="Adobe Arabic" w:hAnsi="Adobe Arabic" w:cs="Adobe Arabic"/>
+                <w:b w:val="0"/>
+                <w:bCs w:val="0"/>
+                <w:sz w:val="28"/>
+                <w:szCs w:val="28"/>
+                <w:u w:val="none"/>
+                <w:vertAlign w:val="baseline"/>
+                <w:lang w:val="en-US"/>
+              </w:rPr>
+              <w:t>Nov - 2022</w:t>
+            </w:r>
+          </w:p>
+        </w:tc>
+        <w:tc>
+          <w:tcPr>
+            <w:tcW w:w="1421" w:type="dxa"/>
+            <w:shd w:val="clear" w:color="auto" w:fill="auto"/>
+            <w:vAlign w:val="top"/>
+          </w:tcPr>
+          <w:p>
+            <w:pPr>
+              <w:widowControl w:val="0"/>
+              <w:jc w:val="center"/>
+              <w:rPr>
+                <w:rFonts w:hint="default" w:ascii="Adobe Arabic" w:hAnsi="Adobe Arabic"/>
                 <w:b w:val="0"/>
                 <w:bCs w:val="0"/>
                 <w:sz w:val="24"/>
@@ -3628,54 +3806,22 @@
             </w:pPr>
           </w:p>
         </w:tc>
-        <w:tc>
-          <w:tcPr>
-            <w:tcW w:w="1421" w:type="dxa"/>
-            <w:shd w:val="clear" w:color="auto" w:fill="auto"/>
-            <w:vAlign w:val="top"/>
-          </w:tcPr>
-          <w:p>
-            <w:pPr>
-              <w:widowControl w:val="0"/>
-              <w:jc w:val="center"/>
-              <w:rPr>
-                <w:rFonts w:hint="default" w:ascii="Adobe Arabic" w:hAnsi="Adobe Arabic" w:cs="Adobe Arabic"/>
-                <w:b w:val="0"/>
-                <w:bCs w:val="0"/>
-                <w:sz w:val="24"/>
-                <w:szCs w:val="24"/>
-                <w:u w:val="none"/>
-                <w:vertAlign w:val="baseline"/>
-                <w:lang w:val="en-US"/>
-              </w:rPr>
-            </w:pPr>
-          </w:p>
-        </w:tc>
-        <w:tc>
-          <w:tcPr>
-            <w:tcW w:w="1421" w:type="dxa"/>
-            <w:shd w:val="clear" w:color="auto" w:fill="auto"/>
-            <w:vAlign w:val="top"/>
-          </w:tcPr>
-          <w:p>
-            <w:pPr>
-              <w:widowControl w:val="0"/>
-              <w:jc w:val="center"/>
-              <w:rPr>
-                <w:rFonts w:hint="default" w:ascii="Adobe Arabic" w:hAnsi="Adobe Arabic"/>
-                <w:b w:val="0"/>
-                <w:bCs w:val="0"/>
-                <w:sz w:val="24"/>
-                <w:szCs w:val="24"/>
-                <w:u w:val="none"/>
-                <w:vertAlign w:val="baseline"/>
-                <w:lang w:val="en-US"/>
-              </w:rPr>
-            </w:pPr>
-          </w:p>
-        </w:tc>
       </w:tr>
     </w:tbl>
+    <w:p>
+      <w:pPr>
+        <w:jc w:val="left"/>
+        <w:rPr>
+          <w:rFonts w:hint="default" w:ascii="Adobe Arabic" w:hAnsi="Adobe Arabic" w:cs="Adobe Arabic"/>
+          <w:b/>
+          <w:bCs/>
+          <w:sz w:val="32"/>
+          <w:szCs w:val="32"/>
+          <w:u w:val="single"/>
+          <w:lang w:val="en-US"/>
+        </w:rPr>
+      </w:pPr>
+    </w:p>
     <w:p>
       <w:pPr>
         <w:jc w:val="left"/>
@@ -3738,12 +3884,12 @@
         </w:tblCellMar>
       </w:tblPr>
       <w:tblGrid>
-        <w:gridCol w:w="771"/>
-        <w:gridCol w:w="2747"/>
-        <w:gridCol w:w="1200"/>
-        <w:gridCol w:w="962"/>
-        <w:gridCol w:w="1421"/>
-        <w:gridCol w:w="1421"/>
+        <w:gridCol w:w="689"/>
+        <w:gridCol w:w="2267"/>
+        <w:gridCol w:w="1979"/>
+        <w:gridCol w:w="955"/>
+        <w:gridCol w:w="1244"/>
+        <w:gridCol w:w="1388"/>
       </w:tblGrid>
       <w:tr>
         <w:tblPrEx>
@@ -4679,6 +4825,1942 @@
               <w:t>IEEE SB DAIICT</w:t>
             </w:r>
           </w:p>
+          <w:p>
+            <w:pPr>
+              <w:widowControl w:val="0"/>
+              <w:jc w:val="center"/>
+              <w:rPr>
+                <w:rFonts w:hint="default" w:ascii="Adobe Arabic" w:hAnsi="Adobe Arabic" w:cs="Adobe Arabic"/>
+                <w:b w:val="0"/>
+                <w:bCs w:val="0"/>
+                <w:sz w:val="24"/>
+                <w:szCs w:val="24"/>
+                <w:u w:val="none"/>
+                <w:vertAlign w:val="baseline"/>
+                <w:lang w:val="en-US"/>
+              </w:rPr>
+            </w:pPr>
+          </w:p>
+          <w:p>
+            <w:pPr>
+              <w:widowControl w:val="0"/>
+              <w:jc w:val="center"/>
+              <w:rPr>
+                <w:rFonts w:hint="default" w:ascii="Adobe Arabic" w:hAnsi="Adobe Arabic" w:cs="Adobe Arabic"/>
+                <w:b w:val="0"/>
+                <w:bCs w:val="0"/>
+                <w:sz w:val="24"/>
+                <w:szCs w:val="24"/>
+                <w:u w:val="none"/>
+                <w:vertAlign w:val="baseline"/>
+                <w:lang w:val="en-US"/>
+              </w:rPr>
+            </w:pPr>
+          </w:p>
+          <w:p>
+            <w:pPr>
+              <w:widowControl w:val="0"/>
+              <w:jc w:val="center"/>
+              <w:rPr>
+                <w:rFonts w:hint="default" w:ascii="Adobe Arabic" w:hAnsi="Adobe Arabic" w:cs="Adobe Arabic"/>
+                <w:b w:val="0"/>
+                <w:bCs w:val="0"/>
+                <w:sz w:val="24"/>
+                <w:szCs w:val="24"/>
+                <w:u w:val="none"/>
+                <w:vertAlign w:val="baseline"/>
+                <w:lang w:val="en-US"/>
+              </w:rPr>
+            </w:pPr>
+          </w:p>
+          <w:p>
+            <w:pPr>
+              <w:widowControl w:val="0"/>
+              <w:jc w:val="center"/>
+              <w:rPr>
+                <w:rFonts w:hint="default" w:ascii="Adobe Arabic" w:hAnsi="Adobe Arabic" w:cs="Adobe Arabic"/>
+                <w:b w:val="0"/>
+                <w:bCs w:val="0"/>
+                <w:sz w:val="24"/>
+                <w:szCs w:val="24"/>
+                <w:u w:val="none"/>
+                <w:vertAlign w:val="baseline"/>
+                <w:lang w:val="en-US"/>
+              </w:rPr>
+            </w:pPr>
+          </w:p>
+        </w:tc>
+      </w:tr>
+      <w:tr>
+        <w:tblPrEx>
+          <w:tblBorders>
+            <w:top w:val="single" w:color="auto" w:sz="4" w:space="0"/>
+            <w:left w:val="single" w:color="auto" w:sz="4" w:space="0"/>
+            <w:bottom w:val="single" w:color="auto" w:sz="4" w:space="0"/>
+            <w:right w:val="single" w:color="auto" w:sz="4" w:space="0"/>
+            <w:insideH w:val="single" w:color="auto" w:sz="4" w:space="0"/>
+            <w:insideV w:val="single" w:color="auto" w:sz="4" w:space="0"/>
+          </w:tblBorders>
+          <w:tblCellMar>
+            <w:top w:w="0" w:type="dxa"/>
+            <w:left w:w="108" w:type="dxa"/>
+            <w:bottom w:w="0" w:type="dxa"/>
+            <w:right w:w="108" w:type="dxa"/>
+          </w:tblCellMar>
+        </w:tblPrEx>
+        <w:tc>
+          <w:tcPr>
+            <w:tcW w:w="771" w:type="dxa"/>
+            <w:shd w:val="clear" w:color="auto" w:fill="auto"/>
+            <w:vAlign w:val="top"/>
+          </w:tcPr>
+          <w:p>
+            <w:pPr>
+              <w:widowControl w:val="0"/>
+              <w:jc w:val="center"/>
+              <w:rPr>
+                <w:rFonts w:hint="default" w:ascii="Adobe Arabic" w:hAnsi="Adobe Arabic" w:cs="Adobe Arabic"/>
+                <w:b/>
+                <w:bCs/>
+                <w:sz w:val="28"/>
+                <w:szCs w:val="28"/>
+                <w:u w:val="none"/>
+                <w:vertAlign w:val="baseline"/>
+                <w:lang w:val="en-US"/>
+              </w:rPr>
+            </w:pPr>
+            <w:r>
+              <w:rPr>
+                <w:rFonts w:hint="default" w:ascii="Adobe Arabic" w:hAnsi="Adobe Arabic" w:cs="Adobe Arabic"/>
+                <w:b/>
+                <w:bCs/>
+                <w:sz w:val="28"/>
+                <w:szCs w:val="28"/>
+                <w:u w:val="none"/>
+                <w:vertAlign w:val="baseline"/>
+                <w:lang w:val="en-US"/>
+              </w:rPr>
+              <w:t>4</w:t>
+            </w:r>
+          </w:p>
+        </w:tc>
+        <w:tc>
+          <w:tcPr>
+            <w:tcW w:w="2747" w:type="dxa"/>
+            <w:shd w:val="clear" w:color="auto" w:fill="auto"/>
+            <w:vAlign w:val="top"/>
+          </w:tcPr>
+          <w:p>
+            <w:pPr>
+              <w:widowControl w:val="0"/>
+              <w:jc w:val="center"/>
+              <w:rPr>
+                <w:rFonts w:hint="default" w:ascii="Adobe Arabic" w:hAnsi="Adobe Arabic" w:cs="Adobe Arabic"/>
+                <w:b w:val="0"/>
+                <w:bCs w:val="0"/>
+                <w:sz w:val="28"/>
+                <w:szCs w:val="28"/>
+                <w:u w:val="none"/>
+                <w:vertAlign w:val="baseline"/>
+                <w:lang w:val="en-US"/>
+              </w:rPr>
+            </w:pPr>
+            <w:r>
+              <w:rPr>
+                <w:rFonts w:hint="default" w:ascii="Adobe Arabic" w:hAnsi="Adobe Arabic"/>
+                <w:b w:val="0"/>
+                <w:bCs w:val="0"/>
+                <w:sz w:val="28"/>
+                <w:szCs w:val="28"/>
+                <w:u w:val="none"/>
+                <w:vertAlign w:val="baseline"/>
+                <w:lang w:val="en-US"/>
+              </w:rPr>
+              <w:t>Fundamental Knowledge Of E-Commerce</w:t>
+            </w:r>
+          </w:p>
+        </w:tc>
+        <w:tc>
+          <w:tcPr>
+            <w:tcW w:w="1200" w:type="dxa"/>
+            <w:shd w:val="clear" w:color="auto" w:fill="auto"/>
+            <w:vAlign w:val="top"/>
+          </w:tcPr>
+          <w:p>
+            <w:pPr>
+              <w:widowControl w:val="0"/>
+              <w:jc w:val="center"/>
+              <w:rPr>
+                <w:rFonts w:hint="default" w:ascii="Adobe Arabic" w:hAnsi="Adobe Arabic" w:cs="Adobe Arabic"/>
+                <w:b w:val="0"/>
+                <w:bCs w:val="0"/>
+                <w:sz w:val="28"/>
+                <w:szCs w:val="28"/>
+                <w:u w:val="none"/>
+                <w:vertAlign w:val="baseline"/>
+                <w:lang w:val="en-US"/>
+              </w:rPr>
+            </w:pPr>
+            <w:r>
+              <w:rPr>
+                <w:rFonts w:hint="default" w:ascii="Adobe Arabic" w:hAnsi="Adobe Arabic" w:cs="Adobe Arabic"/>
+                <w:b w:val="0"/>
+                <w:bCs w:val="0"/>
+                <w:sz w:val="28"/>
+                <w:szCs w:val="28"/>
+                <w:u w:val="none"/>
+                <w:vertAlign w:val="baseline"/>
+                <w:lang w:val="en-US"/>
+              </w:rPr>
+              <w:t>Technical Quiz</w:t>
+            </w:r>
+          </w:p>
+        </w:tc>
+        <w:tc>
+          <w:tcPr>
+            <w:tcW w:w="962" w:type="dxa"/>
+            <w:shd w:val="clear" w:color="auto" w:fill="auto"/>
+            <w:vAlign w:val="top"/>
+          </w:tcPr>
+          <w:p>
+            <w:pPr>
+              <w:widowControl w:val="0"/>
+              <w:jc w:val="center"/>
+              <w:rPr>
+                <w:rFonts w:hint="default" w:ascii="Adobe Arabic" w:hAnsi="Adobe Arabic" w:cs="Adobe Arabic"/>
+                <w:b w:val="0"/>
+                <w:bCs w:val="0"/>
+                <w:sz w:val="28"/>
+                <w:szCs w:val="28"/>
+                <w:u w:val="none"/>
+                <w:vertAlign w:val="baseline"/>
+                <w:lang w:val="en-US"/>
+              </w:rPr>
+            </w:pPr>
+            <w:r>
+              <w:rPr>
+                <w:rFonts w:hint="default" w:ascii="Adobe Arabic" w:hAnsi="Adobe Arabic" w:cs="Adobe Arabic"/>
+                <w:b w:val="0"/>
+                <w:bCs w:val="0"/>
+                <w:sz w:val="28"/>
+                <w:szCs w:val="28"/>
+                <w:u w:val="none"/>
+                <w:vertAlign w:val="baseline"/>
+                <w:lang w:val="en-US"/>
+              </w:rPr>
+              <w:t>Zonal</w:t>
+            </w:r>
+          </w:p>
+        </w:tc>
+        <w:tc>
+          <w:tcPr>
+            <w:tcW w:w="1421" w:type="dxa"/>
+            <w:shd w:val="clear" w:color="auto" w:fill="auto"/>
+            <w:vAlign w:val="top"/>
+          </w:tcPr>
+          <w:p>
+            <w:pPr>
+              <w:widowControl w:val="0"/>
+              <w:jc w:val="center"/>
+              <w:rPr>
+                <w:rFonts w:hint="default" w:ascii="Adobe Arabic" w:hAnsi="Adobe Arabic" w:cs="Adobe Arabic"/>
+                <w:b w:val="0"/>
+                <w:bCs w:val="0"/>
+                <w:sz w:val="28"/>
+                <w:szCs w:val="28"/>
+                <w:u w:val="none"/>
+                <w:vertAlign w:val="baseline"/>
+                <w:lang w:val="en-US"/>
+              </w:rPr>
+            </w:pPr>
+            <w:r>
+              <w:rPr>
+                <w:rFonts w:hint="default" w:ascii="Adobe Arabic" w:hAnsi="Adobe Arabic" w:cs="Adobe Arabic"/>
+                <w:b w:val="0"/>
+                <w:bCs w:val="0"/>
+                <w:sz w:val="28"/>
+                <w:szCs w:val="28"/>
+                <w:u w:val="none"/>
+                <w:vertAlign w:val="baseline"/>
+                <w:lang w:val="en-US"/>
+              </w:rPr>
+              <w:t>Jan - 2024</w:t>
+            </w:r>
+          </w:p>
+        </w:tc>
+        <w:tc>
+          <w:tcPr>
+            <w:tcW w:w="1421" w:type="dxa"/>
+            <w:shd w:val="clear" w:color="auto" w:fill="auto"/>
+            <w:vAlign w:val="top"/>
+          </w:tcPr>
+          <w:p>
+            <w:pPr>
+              <w:widowControl w:val="0"/>
+              <w:jc w:val="center"/>
+              <w:rPr>
+                <w:rFonts w:hint="default" w:ascii="Adobe Arabic" w:hAnsi="Adobe Arabic" w:cs="Adobe Arabic"/>
+                <w:b w:val="0"/>
+                <w:bCs w:val="0"/>
+                <w:sz w:val="24"/>
+                <w:szCs w:val="24"/>
+                <w:u w:val="none"/>
+                <w:vertAlign w:val="baseline"/>
+                <w:lang w:val="en-US"/>
+              </w:rPr>
+            </w:pPr>
+            <w:r>
+              <w:rPr>
+                <w:rFonts w:hint="default" w:ascii="Adobe Arabic" w:hAnsi="Adobe Arabic"/>
+                <w:b w:val="0"/>
+                <w:bCs w:val="0"/>
+                <w:sz w:val="24"/>
+                <w:szCs w:val="24"/>
+                <w:u w:val="none"/>
+                <w:vertAlign w:val="baseline"/>
+                <w:lang w:val="en-US"/>
+              </w:rPr>
+              <w:t>EMPIBS</w:t>
+            </w:r>
+          </w:p>
+        </w:tc>
+      </w:tr>
+      <w:tr>
+        <w:tblPrEx>
+          <w:tblBorders>
+            <w:top w:val="single" w:color="auto" w:sz="4" w:space="0"/>
+            <w:left w:val="single" w:color="auto" w:sz="4" w:space="0"/>
+            <w:bottom w:val="single" w:color="auto" w:sz="4" w:space="0"/>
+            <w:right w:val="single" w:color="auto" w:sz="4" w:space="0"/>
+            <w:insideH w:val="single" w:color="auto" w:sz="4" w:space="0"/>
+            <w:insideV w:val="single" w:color="auto" w:sz="4" w:space="0"/>
+          </w:tblBorders>
+          <w:tblCellMar>
+            <w:top w:w="0" w:type="dxa"/>
+            <w:left w:w="108" w:type="dxa"/>
+            <w:bottom w:w="0" w:type="dxa"/>
+            <w:right w:w="108" w:type="dxa"/>
+          </w:tblCellMar>
+        </w:tblPrEx>
+        <w:tc>
+          <w:tcPr>
+            <w:tcW w:w="771" w:type="dxa"/>
+            <w:shd w:val="clear" w:color="auto" w:fill="auto"/>
+            <w:vAlign w:val="top"/>
+          </w:tcPr>
+          <w:p>
+            <w:pPr>
+              <w:widowControl w:val="0"/>
+              <w:jc w:val="center"/>
+              <w:rPr>
+                <w:rFonts w:hint="default" w:ascii="Adobe Arabic" w:hAnsi="Adobe Arabic" w:cs="Adobe Arabic"/>
+                <w:b/>
+                <w:bCs/>
+                <w:sz w:val="28"/>
+                <w:szCs w:val="28"/>
+                <w:u w:val="none"/>
+                <w:vertAlign w:val="baseline"/>
+                <w:lang w:val="en-US"/>
+              </w:rPr>
+            </w:pPr>
+            <w:r>
+              <w:rPr>
+                <w:rFonts w:hint="default" w:ascii="Adobe Arabic" w:hAnsi="Adobe Arabic" w:cs="Adobe Arabic"/>
+                <w:b/>
+                <w:bCs/>
+                <w:sz w:val="28"/>
+                <w:szCs w:val="28"/>
+                <w:u w:val="none"/>
+                <w:vertAlign w:val="baseline"/>
+                <w:lang w:val="en-US"/>
+              </w:rPr>
+              <w:t>5</w:t>
+            </w:r>
+          </w:p>
+        </w:tc>
+        <w:tc>
+          <w:tcPr>
+            <w:tcW w:w="2747" w:type="dxa"/>
+            <w:shd w:val="clear" w:color="auto" w:fill="auto"/>
+            <w:vAlign w:val="top"/>
+          </w:tcPr>
+          <w:p>
+            <w:pPr>
+              <w:widowControl w:val="0"/>
+              <w:jc w:val="center"/>
+              <w:rPr>
+                <w:rFonts w:hint="default" w:ascii="Adobe Arabic" w:hAnsi="Adobe Arabic"/>
+                <w:b w:val="0"/>
+                <w:bCs w:val="0"/>
+                <w:sz w:val="28"/>
+                <w:szCs w:val="28"/>
+                <w:u w:val="none"/>
+                <w:vertAlign w:val="baseline"/>
+                <w:lang w:val="en-US"/>
+              </w:rPr>
+            </w:pPr>
+            <w:r>
+              <w:rPr>
+                <w:rFonts w:hint="default" w:ascii="Adobe Arabic" w:hAnsi="Adobe Arabic"/>
+                <w:b w:val="0"/>
+                <w:bCs w:val="0"/>
+                <w:sz w:val="28"/>
+                <w:szCs w:val="28"/>
+                <w:u w:val="none"/>
+                <w:vertAlign w:val="baseline"/>
+                <w:lang w:val="en-US"/>
+              </w:rPr>
+              <w:t>Poster Presentation</w:t>
+            </w:r>
+          </w:p>
+        </w:tc>
+        <w:tc>
+          <w:tcPr>
+            <w:tcW w:w="1200" w:type="dxa"/>
+            <w:shd w:val="clear" w:color="auto" w:fill="auto"/>
+            <w:vAlign w:val="top"/>
+          </w:tcPr>
+          <w:p>
+            <w:pPr>
+              <w:widowControl w:val="0"/>
+              <w:jc w:val="center"/>
+              <w:rPr>
+                <w:rFonts w:hint="default" w:ascii="Adobe Arabic" w:hAnsi="Adobe Arabic" w:cs="Adobe Arabic"/>
+                <w:b w:val="0"/>
+                <w:bCs w:val="0"/>
+                <w:sz w:val="28"/>
+                <w:szCs w:val="28"/>
+                <w:u w:val="none"/>
+                <w:vertAlign w:val="baseline"/>
+                <w:lang w:val="en-US"/>
+              </w:rPr>
+            </w:pPr>
+            <w:r>
+              <w:rPr>
+                <w:rFonts w:hint="default" w:ascii="Adobe Arabic" w:hAnsi="Adobe Arabic" w:cs="Adobe Arabic"/>
+                <w:b w:val="0"/>
+                <w:bCs w:val="0"/>
+                <w:sz w:val="28"/>
+                <w:szCs w:val="28"/>
+                <w:u w:val="none"/>
+                <w:vertAlign w:val="baseline"/>
+                <w:lang w:val="en-US"/>
+              </w:rPr>
+              <w:t>Poster</w:t>
+            </w:r>
+          </w:p>
+        </w:tc>
+        <w:tc>
+          <w:tcPr>
+            <w:tcW w:w="962" w:type="dxa"/>
+            <w:shd w:val="clear" w:color="auto" w:fill="auto"/>
+            <w:vAlign w:val="top"/>
+          </w:tcPr>
+          <w:p>
+            <w:pPr>
+              <w:widowControl w:val="0"/>
+              <w:jc w:val="center"/>
+              <w:rPr>
+                <w:rFonts w:hint="default" w:ascii="Adobe Arabic" w:hAnsi="Adobe Arabic" w:cs="Adobe Arabic"/>
+                <w:b w:val="0"/>
+                <w:bCs w:val="0"/>
+                <w:sz w:val="28"/>
+                <w:szCs w:val="28"/>
+                <w:u w:val="none"/>
+                <w:vertAlign w:val="baseline"/>
+                <w:lang w:val="en-US"/>
+              </w:rPr>
+            </w:pPr>
+            <w:r>
+              <w:rPr>
+                <w:rFonts w:hint="default" w:ascii="Adobe Arabic" w:hAnsi="Adobe Arabic" w:cs="Adobe Arabic"/>
+                <w:b w:val="0"/>
+                <w:bCs w:val="0"/>
+                <w:sz w:val="28"/>
+                <w:szCs w:val="28"/>
+                <w:u w:val="none"/>
+                <w:vertAlign w:val="baseline"/>
+                <w:lang w:val="en-US"/>
+              </w:rPr>
+              <w:t>Collage</w:t>
+            </w:r>
+          </w:p>
+        </w:tc>
+        <w:tc>
+          <w:tcPr>
+            <w:tcW w:w="1421" w:type="dxa"/>
+            <w:shd w:val="clear" w:color="auto" w:fill="auto"/>
+            <w:vAlign w:val="top"/>
+          </w:tcPr>
+          <w:p>
+            <w:pPr>
+              <w:widowControl w:val="0"/>
+              <w:jc w:val="center"/>
+              <w:rPr>
+                <w:rFonts w:hint="default" w:ascii="Adobe Arabic" w:hAnsi="Adobe Arabic" w:cs="Adobe Arabic"/>
+                <w:b w:val="0"/>
+                <w:bCs w:val="0"/>
+                <w:sz w:val="28"/>
+                <w:szCs w:val="28"/>
+                <w:u w:val="none"/>
+                <w:vertAlign w:val="baseline"/>
+                <w:lang w:val="en-US"/>
+              </w:rPr>
+            </w:pPr>
+            <w:r>
+              <w:rPr>
+                <w:rFonts w:hint="default" w:ascii="Adobe Arabic" w:hAnsi="Adobe Arabic" w:cs="Adobe Arabic"/>
+                <w:b w:val="0"/>
+                <w:bCs w:val="0"/>
+                <w:sz w:val="28"/>
+                <w:szCs w:val="28"/>
+                <w:u w:val="none"/>
+                <w:vertAlign w:val="baseline"/>
+                <w:lang w:val="en-US"/>
+              </w:rPr>
+              <w:t>Apr - 2024</w:t>
+            </w:r>
+          </w:p>
+        </w:tc>
+        <w:tc>
+          <w:tcPr>
+            <w:tcW w:w="1421" w:type="dxa"/>
+            <w:shd w:val="clear" w:color="auto" w:fill="auto"/>
+            <w:vAlign w:val="top"/>
+          </w:tcPr>
+          <w:p>
+            <w:pPr>
+              <w:widowControl w:val="0"/>
+              <w:jc w:val="center"/>
+              <w:rPr>
+                <w:rFonts w:hint="default" w:ascii="Adobe Arabic" w:hAnsi="Adobe Arabic"/>
+                <w:b w:val="0"/>
+                <w:bCs w:val="0"/>
+                <w:sz w:val="24"/>
+                <w:szCs w:val="24"/>
+                <w:u w:val="none"/>
+                <w:vertAlign w:val="baseline"/>
+                <w:lang w:val="en-US"/>
+              </w:rPr>
+            </w:pPr>
+            <w:r>
+              <w:rPr>
+                <w:rFonts w:hint="default" w:ascii="Adobe Arabic" w:hAnsi="Adobe Arabic"/>
+                <w:b w:val="0"/>
+                <w:bCs w:val="0"/>
+                <w:sz w:val="18"/>
+                <w:szCs w:val="18"/>
+                <w:u w:val="none"/>
+                <w:vertAlign w:val="baseline"/>
+                <w:lang w:val="en-US"/>
+              </w:rPr>
+              <w:t>SAL ENGINEERING AND TECHNICAL INSTITUTE</w:t>
+            </w:r>
+          </w:p>
+        </w:tc>
+      </w:tr>
+      <w:tr>
+        <w:tblPrEx>
+          <w:tblBorders>
+            <w:top w:val="single" w:color="auto" w:sz="4" w:space="0"/>
+            <w:left w:val="single" w:color="auto" w:sz="4" w:space="0"/>
+            <w:bottom w:val="single" w:color="auto" w:sz="4" w:space="0"/>
+            <w:right w:val="single" w:color="auto" w:sz="4" w:space="0"/>
+            <w:insideH w:val="single" w:color="auto" w:sz="4" w:space="0"/>
+            <w:insideV w:val="single" w:color="auto" w:sz="4" w:space="0"/>
+          </w:tblBorders>
+          <w:tblCellMar>
+            <w:top w:w="0" w:type="dxa"/>
+            <w:left w:w="108" w:type="dxa"/>
+            <w:bottom w:w="0" w:type="dxa"/>
+            <w:right w:w="108" w:type="dxa"/>
+          </w:tblCellMar>
+        </w:tblPrEx>
+        <w:tc>
+          <w:tcPr>
+            <w:tcW w:w="771" w:type="dxa"/>
+            <w:shd w:val="clear" w:color="auto" w:fill="auto"/>
+            <w:vAlign w:val="top"/>
+          </w:tcPr>
+          <w:p>
+            <w:pPr>
+              <w:widowControl w:val="0"/>
+              <w:jc w:val="center"/>
+              <w:rPr>
+                <w:rFonts w:hint="default" w:ascii="Adobe Arabic" w:hAnsi="Adobe Arabic" w:cs="Adobe Arabic"/>
+                <w:b/>
+                <w:bCs/>
+                <w:sz w:val="28"/>
+                <w:szCs w:val="28"/>
+                <w:u w:val="none"/>
+                <w:vertAlign w:val="baseline"/>
+                <w:lang w:val="en-US"/>
+              </w:rPr>
+            </w:pPr>
+            <w:r>
+              <w:rPr>
+                <w:rFonts w:hint="default" w:ascii="Adobe Arabic" w:hAnsi="Adobe Arabic" w:cs="Adobe Arabic"/>
+                <w:b/>
+                <w:bCs/>
+                <w:sz w:val="28"/>
+                <w:szCs w:val="28"/>
+                <w:u w:val="none"/>
+                <w:vertAlign w:val="baseline"/>
+                <w:lang w:val="en-US"/>
+              </w:rPr>
+              <w:t>6</w:t>
+            </w:r>
+          </w:p>
+        </w:tc>
+        <w:tc>
+          <w:tcPr>
+            <w:tcW w:w="2747" w:type="dxa"/>
+            <w:shd w:val="clear" w:color="auto" w:fill="auto"/>
+            <w:vAlign w:val="top"/>
+          </w:tcPr>
+          <w:p>
+            <w:pPr>
+              <w:widowControl w:val="0"/>
+              <w:jc w:val="center"/>
+              <w:rPr>
+                <w:rFonts w:hint="default" w:ascii="Adobe Arabic" w:hAnsi="Adobe Arabic"/>
+                <w:b w:val="0"/>
+                <w:bCs w:val="0"/>
+                <w:sz w:val="28"/>
+                <w:szCs w:val="28"/>
+                <w:u w:val="none"/>
+                <w:vertAlign w:val="baseline"/>
+                <w:lang w:val="en-US"/>
+              </w:rPr>
+            </w:pPr>
+            <w:r>
+              <w:rPr>
+                <w:rFonts w:hint="default" w:ascii="Adobe Arabic" w:hAnsi="Adobe Arabic"/>
+                <w:b w:val="0"/>
+                <w:bCs w:val="0"/>
+                <w:sz w:val="28"/>
+                <w:szCs w:val="28"/>
+                <w:u w:val="none"/>
+                <w:vertAlign w:val="baseline"/>
+                <w:lang w:val="en-US"/>
+              </w:rPr>
+              <w:t>Cyber Stalking</w:t>
+            </w:r>
+          </w:p>
+        </w:tc>
+        <w:tc>
+          <w:tcPr>
+            <w:tcW w:w="1200" w:type="dxa"/>
+            <w:shd w:val="clear" w:color="auto" w:fill="auto"/>
+            <w:vAlign w:val="top"/>
+          </w:tcPr>
+          <w:p>
+            <w:pPr>
+              <w:widowControl w:val="0"/>
+              <w:jc w:val="center"/>
+              <w:rPr>
+                <w:rFonts w:hint="default" w:ascii="Adobe Arabic" w:hAnsi="Adobe Arabic" w:cs="Adobe Arabic"/>
+                <w:b w:val="0"/>
+                <w:bCs w:val="0"/>
+                <w:sz w:val="28"/>
+                <w:szCs w:val="28"/>
+                <w:u w:val="none"/>
+                <w:vertAlign w:val="baseline"/>
+                <w:lang w:val="en-US"/>
+              </w:rPr>
+            </w:pPr>
+            <w:r>
+              <w:rPr>
+                <w:rFonts w:hint="default" w:ascii="Adobe Arabic" w:hAnsi="Adobe Arabic" w:cs="Adobe Arabic"/>
+                <w:b w:val="0"/>
+                <w:bCs w:val="0"/>
+                <w:sz w:val="28"/>
+                <w:szCs w:val="28"/>
+                <w:u w:val="none"/>
+                <w:vertAlign w:val="baseline"/>
+                <w:lang w:val="en-US"/>
+              </w:rPr>
+              <w:t>Technical Quiz</w:t>
+            </w:r>
+          </w:p>
+        </w:tc>
+        <w:tc>
+          <w:tcPr>
+            <w:tcW w:w="962" w:type="dxa"/>
+            <w:shd w:val="clear" w:color="auto" w:fill="auto"/>
+            <w:vAlign w:val="top"/>
+          </w:tcPr>
+          <w:p>
+            <w:pPr>
+              <w:widowControl w:val="0"/>
+              <w:jc w:val="center"/>
+              <w:rPr>
+                <w:rFonts w:hint="default" w:ascii="Adobe Arabic" w:hAnsi="Adobe Arabic" w:cs="Adobe Arabic"/>
+                <w:b w:val="0"/>
+                <w:bCs w:val="0"/>
+                <w:sz w:val="28"/>
+                <w:szCs w:val="28"/>
+                <w:u w:val="none"/>
+                <w:vertAlign w:val="baseline"/>
+                <w:lang w:val="en-US"/>
+              </w:rPr>
+            </w:pPr>
+            <w:r>
+              <w:rPr>
+                <w:rFonts w:hint="default" w:ascii="Adobe Arabic" w:hAnsi="Adobe Arabic" w:cs="Adobe Arabic"/>
+                <w:b w:val="0"/>
+                <w:bCs w:val="0"/>
+                <w:sz w:val="28"/>
+                <w:szCs w:val="28"/>
+                <w:u w:val="none"/>
+                <w:vertAlign w:val="baseline"/>
+                <w:lang w:val="en-US"/>
+              </w:rPr>
+              <w:t>National</w:t>
+            </w:r>
+          </w:p>
+        </w:tc>
+        <w:tc>
+          <w:tcPr>
+            <w:tcW w:w="1421" w:type="dxa"/>
+            <w:shd w:val="clear" w:color="auto" w:fill="auto"/>
+            <w:vAlign w:val="top"/>
+          </w:tcPr>
+          <w:p>
+            <w:pPr>
+              <w:widowControl w:val="0"/>
+              <w:jc w:val="center"/>
+              <w:rPr>
+                <w:rFonts w:hint="default" w:ascii="Adobe Arabic" w:hAnsi="Adobe Arabic" w:cs="Adobe Arabic"/>
+                <w:b w:val="0"/>
+                <w:bCs w:val="0"/>
+                <w:sz w:val="28"/>
+                <w:szCs w:val="28"/>
+                <w:u w:val="none"/>
+                <w:vertAlign w:val="baseline"/>
+                <w:lang w:val="en-US"/>
+              </w:rPr>
+            </w:pPr>
+            <w:r>
+              <w:rPr>
+                <w:rFonts w:hint="default" w:ascii="Adobe Arabic" w:hAnsi="Adobe Arabic" w:cs="Adobe Arabic"/>
+                <w:b w:val="0"/>
+                <w:bCs w:val="0"/>
+                <w:sz w:val="28"/>
+                <w:szCs w:val="28"/>
+                <w:u w:val="none"/>
+                <w:vertAlign w:val="baseline"/>
+                <w:lang w:val="en-US"/>
+              </w:rPr>
+              <w:t>Nov - 2023</w:t>
+            </w:r>
+          </w:p>
+        </w:tc>
+        <w:tc>
+          <w:tcPr>
+            <w:tcW w:w="1421" w:type="dxa"/>
+            <w:shd w:val="clear" w:color="auto" w:fill="auto"/>
+            <w:vAlign w:val="top"/>
+          </w:tcPr>
+          <w:p>
+            <w:pPr>
+              <w:widowControl w:val="0"/>
+              <w:jc w:val="center"/>
+              <w:rPr>
+                <w:rFonts w:hint="default" w:ascii="Adobe Arabic" w:hAnsi="Adobe Arabic"/>
+                <w:b w:val="0"/>
+                <w:bCs w:val="0"/>
+                <w:sz w:val="18"/>
+                <w:szCs w:val="18"/>
+                <w:u w:val="none"/>
+                <w:vertAlign w:val="baseline"/>
+                <w:lang w:val="en-US"/>
+              </w:rPr>
+            </w:pPr>
+            <w:r>
+              <w:rPr>
+                <w:rFonts w:hint="default" w:ascii="Adobe Arabic" w:hAnsi="Adobe Arabic"/>
+                <w:b w:val="0"/>
+                <w:bCs w:val="0"/>
+                <w:sz w:val="18"/>
+                <w:szCs w:val="18"/>
+                <w:u w:val="none"/>
+                <w:vertAlign w:val="baseline"/>
+                <w:lang w:val="en-US"/>
+              </w:rPr>
+              <w:t>ISEA - MINISTRY OF ELECTRONICS INFORMATION TECHNOLOGY, GOVERNMENT OF INDIA.</w:t>
+            </w:r>
+          </w:p>
+        </w:tc>
+      </w:tr>
+      <w:tr>
+        <w:tblPrEx>
+          <w:tblBorders>
+            <w:top w:val="single" w:color="auto" w:sz="4" w:space="0"/>
+            <w:left w:val="single" w:color="auto" w:sz="4" w:space="0"/>
+            <w:bottom w:val="single" w:color="auto" w:sz="4" w:space="0"/>
+            <w:right w:val="single" w:color="auto" w:sz="4" w:space="0"/>
+            <w:insideH w:val="single" w:color="auto" w:sz="4" w:space="0"/>
+            <w:insideV w:val="single" w:color="auto" w:sz="4" w:space="0"/>
+          </w:tblBorders>
+          <w:tblCellMar>
+            <w:top w:w="0" w:type="dxa"/>
+            <w:left w:w="108" w:type="dxa"/>
+            <w:bottom w:w="0" w:type="dxa"/>
+            <w:right w:w="108" w:type="dxa"/>
+          </w:tblCellMar>
+        </w:tblPrEx>
+        <w:tc>
+          <w:tcPr>
+            <w:tcW w:w="771" w:type="dxa"/>
+            <w:shd w:val="clear" w:color="auto" w:fill="auto"/>
+            <w:vAlign w:val="top"/>
+          </w:tcPr>
+          <w:p>
+            <w:pPr>
+              <w:widowControl w:val="0"/>
+              <w:jc w:val="center"/>
+              <w:rPr>
+                <w:rFonts w:hint="default" w:ascii="Adobe Arabic" w:hAnsi="Adobe Arabic" w:cs="Adobe Arabic"/>
+                <w:b/>
+                <w:bCs/>
+                <w:sz w:val="28"/>
+                <w:szCs w:val="28"/>
+                <w:u w:val="none"/>
+                <w:vertAlign w:val="baseline"/>
+                <w:lang w:val="en-US"/>
+              </w:rPr>
+            </w:pPr>
+            <w:r>
+              <w:rPr>
+                <w:rFonts w:hint="default" w:ascii="Adobe Arabic" w:hAnsi="Adobe Arabic" w:cs="Adobe Arabic"/>
+                <w:b/>
+                <w:bCs/>
+                <w:sz w:val="28"/>
+                <w:szCs w:val="28"/>
+                <w:u w:val="none"/>
+                <w:vertAlign w:val="baseline"/>
+                <w:lang w:val="en-US"/>
+              </w:rPr>
+              <w:t>7</w:t>
+            </w:r>
+          </w:p>
+        </w:tc>
+        <w:tc>
+          <w:tcPr>
+            <w:tcW w:w="2747" w:type="dxa"/>
+            <w:shd w:val="clear" w:color="auto" w:fill="auto"/>
+            <w:vAlign w:val="top"/>
+          </w:tcPr>
+          <w:p>
+            <w:pPr>
+              <w:widowControl w:val="0"/>
+              <w:jc w:val="center"/>
+              <w:rPr>
+                <w:rFonts w:hint="default" w:ascii="Adobe Arabic" w:hAnsi="Adobe Arabic"/>
+                <w:b w:val="0"/>
+                <w:bCs w:val="0"/>
+                <w:sz w:val="28"/>
+                <w:szCs w:val="28"/>
+                <w:u w:val="none"/>
+                <w:vertAlign w:val="baseline"/>
+                <w:lang w:val="en-US"/>
+              </w:rPr>
+            </w:pPr>
+            <w:r>
+              <w:rPr>
+                <w:rFonts w:hint="default" w:ascii="Adobe Arabic" w:hAnsi="Adobe Arabic"/>
+                <w:b w:val="0"/>
+                <w:bCs w:val="0"/>
+                <w:sz w:val="28"/>
+                <w:szCs w:val="28"/>
+                <w:u w:val="none"/>
+                <w:vertAlign w:val="baseline"/>
+                <w:lang w:val="en-US"/>
+              </w:rPr>
+              <w:t>Cyber Offences</w:t>
+            </w:r>
+          </w:p>
+        </w:tc>
+        <w:tc>
+          <w:tcPr>
+            <w:tcW w:w="1200" w:type="dxa"/>
+            <w:shd w:val="clear" w:color="auto" w:fill="auto"/>
+            <w:vAlign w:val="top"/>
+          </w:tcPr>
+          <w:p>
+            <w:pPr>
+              <w:widowControl w:val="0"/>
+              <w:jc w:val="center"/>
+              <w:rPr>
+                <w:rFonts w:hint="default" w:ascii="Adobe Arabic" w:hAnsi="Adobe Arabic" w:cs="Adobe Arabic"/>
+                <w:b w:val="0"/>
+                <w:bCs w:val="0"/>
+                <w:sz w:val="28"/>
+                <w:szCs w:val="28"/>
+                <w:u w:val="none"/>
+                <w:vertAlign w:val="baseline"/>
+                <w:lang w:val="en-US"/>
+              </w:rPr>
+            </w:pPr>
+            <w:r>
+              <w:rPr>
+                <w:rFonts w:hint="default" w:ascii="Adobe Arabic" w:hAnsi="Adobe Arabic" w:cs="Adobe Arabic"/>
+                <w:b w:val="0"/>
+                <w:bCs w:val="0"/>
+                <w:sz w:val="28"/>
+                <w:szCs w:val="28"/>
+                <w:u w:val="none"/>
+                <w:vertAlign w:val="baseline"/>
+                <w:lang w:val="en-US"/>
+              </w:rPr>
+              <w:t>Technical Quiz</w:t>
+            </w:r>
+          </w:p>
+        </w:tc>
+        <w:tc>
+          <w:tcPr>
+            <w:tcW w:w="962" w:type="dxa"/>
+            <w:shd w:val="clear" w:color="auto" w:fill="auto"/>
+            <w:vAlign w:val="top"/>
+          </w:tcPr>
+          <w:p>
+            <w:pPr>
+              <w:widowControl w:val="0"/>
+              <w:jc w:val="center"/>
+              <w:rPr>
+                <w:rFonts w:hint="default" w:ascii="Adobe Arabic" w:hAnsi="Adobe Arabic" w:cs="Adobe Arabic"/>
+                <w:b w:val="0"/>
+                <w:bCs w:val="0"/>
+                <w:sz w:val="28"/>
+                <w:szCs w:val="28"/>
+                <w:u w:val="none"/>
+                <w:vertAlign w:val="baseline"/>
+                <w:lang w:val="en-US"/>
+              </w:rPr>
+            </w:pPr>
+            <w:r>
+              <w:rPr>
+                <w:rFonts w:hint="default" w:ascii="Adobe Arabic" w:hAnsi="Adobe Arabic" w:cs="Adobe Arabic"/>
+                <w:b w:val="0"/>
+                <w:bCs w:val="0"/>
+                <w:sz w:val="28"/>
+                <w:szCs w:val="28"/>
+                <w:u w:val="none"/>
+                <w:vertAlign w:val="baseline"/>
+                <w:lang w:val="en-US"/>
+              </w:rPr>
+              <w:t>National</w:t>
+            </w:r>
+          </w:p>
+        </w:tc>
+        <w:tc>
+          <w:tcPr>
+            <w:tcW w:w="1421" w:type="dxa"/>
+            <w:shd w:val="clear" w:color="auto" w:fill="auto"/>
+            <w:vAlign w:val="top"/>
+          </w:tcPr>
+          <w:p>
+            <w:pPr>
+              <w:widowControl w:val="0"/>
+              <w:jc w:val="center"/>
+              <w:rPr>
+                <w:rFonts w:hint="default" w:ascii="Adobe Arabic" w:hAnsi="Adobe Arabic" w:cs="Adobe Arabic"/>
+                <w:b w:val="0"/>
+                <w:bCs w:val="0"/>
+                <w:sz w:val="28"/>
+                <w:szCs w:val="28"/>
+                <w:u w:val="none"/>
+                <w:vertAlign w:val="baseline"/>
+                <w:lang w:val="en-US"/>
+              </w:rPr>
+            </w:pPr>
+            <w:r>
+              <w:rPr>
+                <w:rFonts w:hint="default" w:ascii="Adobe Arabic" w:hAnsi="Adobe Arabic" w:cs="Adobe Arabic"/>
+                <w:b w:val="0"/>
+                <w:bCs w:val="0"/>
+                <w:sz w:val="28"/>
+                <w:szCs w:val="28"/>
+                <w:u w:val="none"/>
+                <w:vertAlign w:val="baseline"/>
+                <w:lang w:val="en-US"/>
+              </w:rPr>
+              <w:t>Aug - 2024</w:t>
+            </w:r>
+          </w:p>
+        </w:tc>
+        <w:tc>
+          <w:tcPr>
+            <w:tcW w:w="1421" w:type="dxa"/>
+            <w:shd w:val="clear" w:color="auto" w:fill="auto"/>
+            <w:vAlign w:val="top"/>
+          </w:tcPr>
+          <w:p>
+            <w:pPr>
+              <w:widowControl w:val="0"/>
+              <w:jc w:val="center"/>
+              <w:rPr>
+                <w:rFonts w:hint="default" w:ascii="Adobe Arabic" w:hAnsi="Adobe Arabic"/>
+                <w:b w:val="0"/>
+                <w:bCs w:val="0"/>
+                <w:sz w:val="18"/>
+                <w:szCs w:val="18"/>
+                <w:u w:val="none"/>
+                <w:vertAlign w:val="baseline"/>
+                <w:lang w:val="en-US"/>
+              </w:rPr>
+            </w:pPr>
+            <w:r>
+              <w:rPr>
+                <w:rFonts w:hint="default" w:ascii="Adobe Arabic" w:hAnsi="Adobe Arabic"/>
+                <w:b w:val="0"/>
+                <w:bCs w:val="0"/>
+                <w:sz w:val="18"/>
+                <w:szCs w:val="18"/>
+                <w:u w:val="none"/>
+                <w:vertAlign w:val="baseline"/>
+                <w:lang w:val="en-US"/>
+              </w:rPr>
+              <w:t>ISEA - MINISTRY OF ELECTRONICS INFORMATION TECHNOLOGY, GOVERNMENT OF INDIA.</w:t>
+            </w:r>
+          </w:p>
+        </w:tc>
+      </w:tr>
+      <w:tr>
+        <w:tblPrEx>
+          <w:tblBorders>
+            <w:top w:val="single" w:color="auto" w:sz="4" w:space="0"/>
+            <w:left w:val="single" w:color="auto" w:sz="4" w:space="0"/>
+            <w:bottom w:val="single" w:color="auto" w:sz="4" w:space="0"/>
+            <w:right w:val="single" w:color="auto" w:sz="4" w:space="0"/>
+            <w:insideH w:val="single" w:color="auto" w:sz="4" w:space="0"/>
+            <w:insideV w:val="single" w:color="auto" w:sz="4" w:space="0"/>
+          </w:tblBorders>
+          <w:tblCellMar>
+            <w:top w:w="0" w:type="dxa"/>
+            <w:left w:w="108" w:type="dxa"/>
+            <w:bottom w:w="0" w:type="dxa"/>
+            <w:right w:w="108" w:type="dxa"/>
+          </w:tblCellMar>
+        </w:tblPrEx>
+        <w:tc>
+          <w:tcPr>
+            <w:tcW w:w="771" w:type="dxa"/>
+            <w:shd w:val="clear" w:color="auto" w:fill="auto"/>
+            <w:vAlign w:val="top"/>
+          </w:tcPr>
+          <w:p>
+            <w:pPr>
+              <w:widowControl w:val="0"/>
+              <w:jc w:val="center"/>
+              <w:rPr>
+                <w:rFonts w:hint="default" w:ascii="Adobe Arabic" w:hAnsi="Adobe Arabic" w:cs="Adobe Arabic" w:eastAsiaTheme="minorEastAsia"/>
+                <w:b/>
+                <w:bCs/>
+                <w:sz w:val="28"/>
+                <w:szCs w:val="28"/>
+                <w:u w:val="none"/>
+                <w:vertAlign w:val="baseline"/>
+                <w:lang w:val="en-US" w:eastAsia="zh-CN" w:bidi="ar-SA"/>
+              </w:rPr>
+            </w:pPr>
+            <w:r>
+              <w:rPr>
+                <w:rFonts w:hint="default" w:ascii="Adobe Arabic" w:hAnsi="Adobe Arabic" w:cs="Adobe Arabic"/>
+                <w:b/>
+                <w:bCs/>
+                <w:sz w:val="28"/>
+                <w:szCs w:val="28"/>
+                <w:u w:val="none"/>
+                <w:vertAlign w:val="baseline"/>
+                <w:lang w:val="en-US"/>
+              </w:rPr>
+              <w:t>8</w:t>
+            </w:r>
+          </w:p>
+        </w:tc>
+        <w:tc>
+          <w:tcPr>
+            <w:tcW w:w="2747" w:type="dxa"/>
+            <w:shd w:val="clear" w:color="auto" w:fill="auto"/>
+            <w:vAlign w:val="top"/>
+          </w:tcPr>
+          <w:p>
+            <w:pPr>
+              <w:widowControl w:val="0"/>
+              <w:jc w:val="center"/>
+              <w:rPr>
+                <w:rFonts w:hint="default" w:ascii="Adobe Arabic" w:hAnsi="Adobe Arabic" w:cs="Adobe Arabic" w:eastAsiaTheme="minorEastAsia"/>
+                <w:b w:val="0"/>
+                <w:bCs w:val="0"/>
+                <w:sz w:val="28"/>
+                <w:szCs w:val="28"/>
+                <w:u w:val="none"/>
+                <w:vertAlign w:val="baseline"/>
+                <w:lang w:val="en-US" w:eastAsia="zh-CN" w:bidi="ar-SA"/>
+              </w:rPr>
+            </w:pPr>
+            <w:r>
+              <w:rPr>
+                <w:rFonts w:hint="default" w:ascii="Adobe Arabic" w:hAnsi="Adobe Arabic"/>
+                <w:b w:val="0"/>
+                <w:bCs w:val="0"/>
+                <w:sz w:val="28"/>
+                <w:szCs w:val="28"/>
+                <w:u w:val="none"/>
+                <w:vertAlign w:val="baseline"/>
+                <w:lang w:val="en-US"/>
+              </w:rPr>
+              <w:t>Innovative Applications Of Html &amp; Css</w:t>
+            </w:r>
+          </w:p>
+        </w:tc>
+        <w:tc>
+          <w:tcPr>
+            <w:tcW w:w="1200" w:type="dxa"/>
+            <w:shd w:val="clear" w:color="auto" w:fill="auto"/>
+            <w:vAlign w:val="top"/>
+          </w:tcPr>
+          <w:p>
+            <w:pPr>
+              <w:widowControl w:val="0"/>
+              <w:jc w:val="center"/>
+              <w:rPr>
+                <w:rFonts w:hint="default" w:ascii="Adobe Arabic" w:hAnsi="Adobe Arabic" w:eastAsiaTheme="minorEastAsia" w:cstheme="minorBidi"/>
+                <w:b w:val="0"/>
+                <w:bCs w:val="0"/>
+                <w:sz w:val="28"/>
+                <w:szCs w:val="28"/>
+                <w:u w:val="none"/>
+                <w:vertAlign w:val="baseline"/>
+                <w:lang w:val="en-US" w:eastAsia="zh-CN" w:bidi="ar-SA"/>
+              </w:rPr>
+            </w:pPr>
+            <w:r>
+              <w:rPr>
+                <w:rFonts w:hint="default" w:ascii="Adobe Arabic" w:hAnsi="Adobe Arabic"/>
+                <w:b w:val="0"/>
+                <w:bCs w:val="0"/>
+                <w:sz w:val="28"/>
+                <w:szCs w:val="28"/>
+                <w:u w:val="none"/>
+                <w:vertAlign w:val="baseline"/>
+                <w:lang w:val="en-US"/>
+              </w:rPr>
+              <w:t>Workshop</w:t>
+            </w:r>
+          </w:p>
+        </w:tc>
+        <w:tc>
+          <w:tcPr>
+            <w:tcW w:w="962" w:type="dxa"/>
+            <w:shd w:val="clear" w:color="auto" w:fill="auto"/>
+            <w:vAlign w:val="top"/>
+          </w:tcPr>
+          <w:p>
+            <w:pPr>
+              <w:widowControl w:val="0"/>
+              <w:jc w:val="center"/>
+              <w:rPr>
+                <w:rFonts w:hint="default" w:ascii="Adobe Arabic" w:hAnsi="Adobe Arabic" w:cs="Adobe Arabic" w:eastAsiaTheme="minorEastAsia"/>
+                <w:b w:val="0"/>
+                <w:bCs w:val="0"/>
+                <w:sz w:val="28"/>
+                <w:szCs w:val="28"/>
+                <w:u w:val="none"/>
+                <w:vertAlign w:val="baseline"/>
+                <w:lang w:val="en-US" w:eastAsia="zh-CN" w:bidi="ar-SA"/>
+              </w:rPr>
+            </w:pPr>
+            <w:r>
+              <w:rPr>
+                <w:rFonts w:hint="default" w:ascii="Adobe Arabic" w:hAnsi="Adobe Arabic" w:cs="Adobe Arabic"/>
+                <w:b w:val="0"/>
+                <w:bCs w:val="0"/>
+                <w:sz w:val="28"/>
+                <w:szCs w:val="28"/>
+                <w:u w:val="none"/>
+                <w:vertAlign w:val="baseline"/>
+                <w:lang w:val="en-US" w:eastAsia="zh-CN" w:bidi="ar-SA"/>
+              </w:rPr>
+              <w:t>National</w:t>
+            </w:r>
+          </w:p>
+        </w:tc>
+        <w:tc>
+          <w:tcPr>
+            <w:tcW w:w="1421" w:type="dxa"/>
+            <w:shd w:val="clear" w:color="auto" w:fill="auto"/>
+            <w:vAlign w:val="top"/>
+          </w:tcPr>
+          <w:p>
+            <w:pPr>
+              <w:widowControl w:val="0"/>
+              <w:jc w:val="center"/>
+              <w:rPr>
+                <w:rFonts w:hint="default" w:ascii="Adobe Arabic" w:hAnsi="Adobe Arabic" w:cs="Adobe Arabic" w:eastAsiaTheme="minorEastAsia"/>
+                <w:b w:val="0"/>
+                <w:bCs w:val="0"/>
+                <w:sz w:val="28"/>
+                <w:szCs w:val="28"/>
+                <w:u w:val="none"/>
+                <w:vertAlign w:val="baseline"/>
+                <w:lang w:val="en-US" w:eastAsia="zh-CN" w:bidi="ar-SA"/>
+              </w:rPr>
+            </w:pPr>
+            <w:r>
+              <w:rPr>
+                <w:rFonts w:hint="default" w:ascii="Adobe Arabic" w:hAnsi="Adobe Arabic" w:cs="Adobe Arabic"/>
+                <w:b w:val="0"/>
+                <w:bCs w:val="0"/>
+                <w:sz w:val="28"/>
+                <w:szCs w:val="28"/>
+                <w:u w:val="none"/>
+                <w:vertAlign w:val="baseline"/>
+                <w:lang w:val="en-US"/>
+              </w:rPr>
+              <w:t>Jun - 2022</w:t>
+            </w:r>
+          </w:p>
+        </w:tc>
+        <w:tc>
+          <w:tcPr>
+            <w:tcW w:w="1421" w:type="dxa"/>
+            <w:shd w:val="clear" w:color="auto" w:fill="auto"/>
+            <w:vAlign w:val="top"/>
+          </w:tcPr>
+          <w:p>
+            <w:pPr>
+              <w:widowControl w:val="0"/>
+              <w:jc w:val="center"/>
+              <w:rPr>
+                <w:rFonts w:hint="default" w:ascii="Adobe Arabic" w:hAnsi="Adobe Arabic"/>
+                <w:b w:val="0"/>
+                <w:bCs w:val="0"/>
+                <w:sz w:val="18"/>
+                <w:szCs w:val="18"/>
+                <w:u w:val="none"/>
+                <w:vertAlign w:val="baseline"/>
+                <w:lang w:val="en-US"/>
+              </w:rPr>
+            </w:pPr>
+            <w:r>
+              <w:rPr>
+                <w:rFonts w:hint="default" w:ascii="Adobe Arabic" w:hAnsi="Adobe Arabic"/>
+                <w:b w:val="0"/>
+                <w:bCs w:val="0"/>
+                <w:sz w:val="22"/>
+                <w:szCs w:val="22"/>
+                <w:u w:val="none"/>
+                <w:vertAlign w:val="baseline"/>
+                <w:lang w:val="en-US"/>
+              </w:rPr>
+              <w:t>Applied Science And Humanities Department</w:t>
+            </w:r>
+          </w:p>
+        </w:tc>
+      </w:tr>
+      <w:tr>
+        <w:tblPrEx>
+          <w:tblBorders>
+            <w:top w:val="single" w:color="auto" w:sz="4" w:space="0"/>
+            <w:left w:val="single" w:color="auto" w:sz="4" w:space="0"/>
+            <w:bottom w:val="single" w:color="auto" w:sz="4" w:space="0"/>
+            <w:right w:val="single" w:color="auto" w:sz="4" w:space="0"/>
+            <w:insideH w:val="single" w:color="auto" w:sz="4" w:space="0"/>
+            <w:insideV w:val="single" w:color="auto" w:sz="4" w:space="0"/>
+          </w:tblBorders>
+          <w:tblCellMar>
+            <w:top w:w="0" w:type="dxa"/>
+            <w:left w:w="108" w:type="dxa"/>
+            <w:bottom w:w="0" w:type="dxa"/>
+            <w:right w:w="108" w:type="dxa"/>
+          </w:tblCellMar>
+        </w:tblPrEx>
+        <w:tc>
+          <w:tcPr>
+            <w:tcW w:w="771" w:type="dxa"/>
+            <w:shd w:val="clear" w:color="auto" w:fill="auto"/>
+            <w:vAlign w:val="top"/>
+          </w:tcPr>
+          <w:p>
+            <w:pPr>
+              <w:widowControl w:val="0"/>
+              <w:jc w:val="center"/>
+              <w:rPr>
+                <w:rFonts w:hint="default" w:ascii="Adobe Arabic" w:hAnsi="Adobe Arabic" w:cs="Adobe Arabic"/>
+                <w:b/>
+                <w:bCs/>
+                <w:sz w:val="28"/>
+                <w:szCs w:val="28"/>
+                <w:u w:val="none"/>
+                <w:vertAlign w:val="baseline"/>
+                <w:lang w:val="en-US"/>
+              </w:rPr>
+            </w:pPr>
+            <w:r>
+              <w:rPr>
+                <w:rFonts w:hint="default" w:ascii="Adobe Arabic" w:hAnsi="Adobe Arabic" w:cs="Adobe Arabic"/>
+                <w:b/>
+                <w:bCs/>
+                <w:sz w:val="28"/>
+                <w:szCs w:val="28"/>
+                <w:u w:val="none"/>
+                <w:vertAlign w:val="baseline"/>
+                <w:lang w:val="en-US"/>
+              </w:rPr>
+              <w:t>9</w:t>
+            </w:r>
+          </w:p>
+        </w:tc>
+        <w:tc>
+          <w:tcPr>
+            <w:tcW w:w="2747" w:type="dxa"/>
+            <w:shd w:val="clear" w:color="auto" w:fill="auto"/>
+            <w:vAlign w:val="top"/>
+          </w:tcPr>
+          <w:p>
+            <w:pPr>
+              <w:widowControl w:val="0"/>
+              <w:jc w:val="center"/>
+              <w:rPr>
+                <w:rFonts w:hint="default" w:ascii="Adobe Arabic" w:hAnsi="Adobe Arabic"/>
+                <w:b w:val="0"/>
+                <w:bCs w:val="0"/>
+                <w:sz w:val="28"/>
+                <w:szCs w:val="28"/>
+                <w:u w:val="none"/>
+                <w:vertAlign w:val="baseline"/>
+                <w:lang w:val="en-US"/>
+              </w:rPr>
+            </w:pPr>
+            <w:r>
+              <w:rPr>
+                <w:rFonts w:hint="default" w:ascii="Adobe Arabic" w:hAnsi="Adobe Arabic"/>
+                <w:b w:val="0"/>
+                <w:bCs w:val="0"/>
+                <w:sz w:val="28"/>
+                <w:szCs w:val="28"/>
+                <w:u w:val="none"/>
+                <w:vertAlign w:val="baseline"/>
+                <w:lang w:val="en-US"/>
+              </w:rPr>
+              <w:t>Ethical Hacking</w:t>
+            </w:r>
+          </w:p>
+        </w:tc>
+        <w:tc>
+          <w:tcPr>
+            <w:tcW w:w="1200" w:type="dxa"/>
+            <w:shd w:val="clear" w:color="auto" w:fill="auto"/>
+            <w:vAlign w:val="top"/>
+          </w:tcPr>
+          <w:p>
+            <w:pPr>
+              <w:widowControl w:val="0"/>
+              <w:jc w:val="center"/>
+              <w:rPr>
+                <w:rFonts w:hint="default" w:ascii="Adobe Arabic" w:hAnsi="Adobe Arabic"/>
+                <w:b w:val="0"/>
+                <w:bCs w:val="0"/>
+                <w:sz w:val="28"/>
+                <w:szCs w:val="28"/>
+                <w:u w:val="none"/>
+                <w:vertAlign w:val="baseline"/>
+                <w:lang w:val="en-US"/>
+              </w:rPr>
+            </w:pPr>
+            <w:r>
+              <w:rPr>
+                <w:rFonts w:hint="default" w:ascii="Adobe Arabic" w:hAnsi="Adobe Arabic"/>
+                <w:b w:val="0"/>
+                <w:bCs w:val="0"/>
+                <w:sz w:val="28"/>
+                <w:szCs w:val="28"/>
+                <w:u w:val="none"/>
+                <w:vertAlign w:val="baseline"/>
+                <w:lang w:val="en-US"/>
+              </w:rPr>
+              <w:t>Workshop</w:t>
+            </w:r>
+          </w:p>
+        </w:tc>
+        <w:tc>
+          <w:tcPr>
+            <w:tcW w:w="962" w:type="dxa"/>
+            <w:shd w:val="clear" w:color="auto" w:fill="auto"/>
+            <w:vAlign w:val="top"/>
+          </w:tcPr>
+          <w:p>
+            <w:pPr>
+              <w:widowControl w:val="0"/>
+              <w:jc w:val="center"/>
+              <w:rPr>
+                <w:rFonts w:hint="default" w:ascii="Adobe Arabic" w:hAnsi="Adobe Arabic" w:cs="Adobe Arabic"/>
+                <w:b w:val="0"/>
+                <w:bCs w:val="0"/>
+                <w:sz w:val="28"/>
+                <w:szCs w:val="28"/>
+                <w:u w:val="none"/>
+                <w:vertAlign w:val="baseline"/>
+                <w:lang w:val="en-US" w:eastAsia="zh-CN" w:bidi="ar-SA"/>
+              </w:rPr>
+            </w:pPr>
+            <w:r>
+              <w:rPr>
+                <w:rFonts w:hint="default" w:ascii="Adobe Arabic" w:hAnsi="Adobe Arabic" w:cs="Adobe Arabic"/>
+                <w:b w:val="0"/>
+                <w:bCs w:val="0"/>
+                <w:sz w:val="28"/>
+                <w:szCs w:val="28"/>
+                <w:u w:val="none"/>
+                <w:vertAlign w:val="baseline"/>
+                <w:lang w:val="en-US" w:eastAsia="zh-CN" w:bidi="ar-SA"/>
+              </w:rPr>
+              <w:t>National</w:t>
+            </w:r>
+          </w:p>
+        </w:tc>
+        <w:tc>
+          <w:tcPr>
+            <w:tcW w:w="1421" w:type="dxa"/>
+            <w:shd w:val="clear" w:color="auto" w:fill="auto"/>
+            <w:vAlign w:val="top"/>
+          </w:tcPr>
+          <w:p>
+            <w:pPr>
+              <w:widowControl w:val="0"/>
+              <w:jc w:val="center"/>
+              <w:rPr>
+                <w:rFonts w:hint="default" w:ascii="Adobe Arabic" w:hAnsi="Adobe Arabic" w:cs="Adobe Arabic"/>
+                <w:b w:val="0"/>
+                <w:bCs w:val="0"/>
+                <w:sz w:val="28"/>
+                <w:szCs w:val="28"/>
+                <w:u w:val="none"/>
+                <w:vertAlign w:val="baseline"/>
+                <w:lang w:val="en-US"/>
+              </w:rPr>
+            </w:pPr>
+            <w:r>
+              <w:rPr>
+                <w:rFonts w:hint="default" w:ascii="Adobe Arabic" w:hAnsi="Adobe Arabic" w:cs="Adobe Arabic"/>
+                <w:b w:val="0"/>
+                <w:bCs w:val="0"/>
+                <w:sz w:val="28"/>
+                <w:szCs w:val="28"/>
+                <w:u w:val="none"/>
+                <w:vertAlign w:val="baseline"/>
+                <w:lang w:val="en-US"/>
+              </w:rPr>
+              <w:t>Dec- 2022</w:t>
+            </w:r>
+          </w:p>
+        </w:tc>
+        <w:tc>
+          <w:tcPr>
+            <w:tcW w:w="1421" w:type="dxa"/>
+            <w:shd w:val="clear" w:color="auto" w:fill="auto"/>
+            <w:vAlign w:val="top"/>
+          </w:tcPr>
+          <w:p>
+            <w:pPr>
+              <w:widowControl w:val="0"/>
+              <w:jc w:val="center"/>
+              <w:rPr>
+                <w:rFonts w:hint="default" w:ascii="Adobe Arabic" w:hAnsi="Adobe Arabic"/>
+                <w:b w:val="0"/>
+                <w:bCs w:val="0"/>
+                <w:sz w:val="22"/>
+                <w:szCs w:val="22"/>
+                <w:u w:val="none"/>
+                <w:vertAlign w:val="baseline"/>
+                <w:lang w:val="en-US"/>
+              </w:rPr>
+            </w:pPr>
+            <w:r>
+              <w:rPr>
+                <w:rFonts w:hint="default" w:ascii="Adobe Arabic" w:hAnsi="Adobe Arabic"/>
+                <w:b w:val="0"/>
+                <w:bCs w:val="0"/>
+                <w:sz w:val="22"/>
+                <w:szCs w:val="22"/>
+                <w:u w:val="none"/>
+                <w:vertAlign w:val="baseline"/>
+                <w:lang w:val="en-US"/>
+              </w:rPr>
+              <w:t>PRISTINE INFO SOLUTION</w:t>
+            </w:r>
+          </w:p>
+        </w:tc>
+      </w:tr>
+      <w:tr>
+        <w:tblPrEx>
+          <w:tblBorders>
+            <w:top w:val="single" w:color="auto" w:sz="4" w:space="0"/>
+            <w:left w:val="single" w:color="auto" w:sz="4" w:space="0"/>
+            <w:bottom w:val="single" w:color="auto" w:sz="4" w:space="0"/>
+            <w:right w:val="single" w:color="auto" w:sz="4" w:space="0"/>
+            <w:insideH w:val="single" w:color="auto" w:sz="4" w:space="0"/>
+            <w:insideV w:val="single" w:color="auto" w:sz="4" w:space="0"/>
+          </w:tblBorders>
+          <w:tblCellMar>
+            <w:top w:w="0" w:type="dxa"/>
+            <w:left w:w="108" w:type="dxa"/>
+            <w:bottom w:w="0" w:type="dxa"/>
+            <w:right w:w="108" w:type="dxa"/>
+          </w:tblCellMar>
+        </w:tblPrEx>
+        <w:tc>
+          <w:tcPr>
+            <w:tcW w:w="771" w:type="dxa"/>
+            <w:shd w:val="clear" w:color="auto" w:fill="auto"/>
+            <w:vAlign w:val="top"/>
+          </w:tcPr>
+          <w:p>
+            <w:pPr>
+              <w:widowControl w:val="0"/>
+              <w:jc w:val="center"/>
+              <w:rPr>
+                <w:rFonts w:hint="default" w:ascii="Adobe Arabic" w:hAnsi="Adobe Arabic" w:cs="Adobe Arabic"/>
+                <w:b/>
+                <w:bCs/>
+                <w:sz w:val="28"/>
+                <w:szCs w:val="28"/>
+                <w:u w:val="none"/>
+                <w:vertAlign w:val="baseline"/>
+                <w:lang w:val="en-US"/>
+              </w:rPr>
+            </w:pPr>
+            <w:r>
+              <w:rPr>
+                <w:rFonts w:hint="default" w:ascii="Adobe Arabic" w:hAnsi="Adobe Arabic" w:cs="Adobe Arabic"/>
+                <w:b/>
+                <w:bCs/>
+                <w:sz w:val="28"/>
+                <w:szCs w:val="28"/>
+                <w:u w:val="none"/>
+                <w:vertAlign w:val="baseline"/>
+                <w:lang w:val="en-US"/>
+              </w:rPr>
+              <w:t>10</w:t>
+            </w:r>
+          </w:p>
+        </w:tc>
+        <w:tc>
+          <w:tcPr>
+            <w:tcW w:w="2747" w:type="dxa"/>
+            <w:shd w:val="clear" w:color="auto" w:fill="auto"/>
+            <w:vAlign w:val="top"/>
+          </w:tcPr>
+          <w:p>
+            <w:pPr>
+              <w:widowControl w:val="0"/>
+              <w:jc w:val="center"/>
+              <w:rPr>
+                <w:rFonts w:hint="default" w:ascii="Adobe Arabic" w:hAnsi="Adobe Arabic"/>
+                <w:b w:val="0"/>
+                <w:bCs w:val="0"/>
+                <w:sz w:val="28"/>
+                <w:szCs w:val="28"/>
+                <w:u w:val="none"/>
+                <w:vertAlign w:val="baseline"/>
+                <w:lang w:val="en-US"/>
+              </w:rPr>
+            </w:pPr>
+            <w:r>
+              <w:rPr>
+                <w:rFonts w:hint="default" w:ascii="Adobe Arabic" w:hAnsi="Adobe Arabic"/>
+                <w:b w:val="0"/>
+                <w:bCs w:val="0"/>
+                <w:sz w:val="28"/>
+                <w:szCs w:val="28"/>
+                <w:u w:val="none"/>
+                <w:vertAlign w:val="baseline"/>
+                <w:lang w:val="en-US"/>
+              </w:rPr>
+              <w:t xml:space="preserve">Industrial Visit </w:t>
+            </w:r>
+          </w:p>
+        </w:tc>
+        <w:tc>
+          <w:tcPr>
+            <w:tcW w:w="1200" w:type="dxa"/>
+            <w:shd w:val="clear" w:color="auto" w:fill="auto"/>
+            <w:vAlign w:val="top"/>
+          </w:tcPr>
+          <w:p>
+            <w:pPr>
+              <w:widowControl w:val="0"/>
+              <w:jc w:val="center"/>
+              <w:rPr>
+                <w:rFonts w:hint="default" w:ascii="Adobe Arabic" w:hAnsi="Adobe Arabic"/>
+                <w:b w:val="0"/>
+                <w:bCs w:val="0"/>
+                <w:sz w:val="28"/>
+                <w:szCs w:val="28"/>
+                <w:u w:val="none"/>
+                <w:vertAlign w:val="baseline"/>
+                <w:lang w:val="en-US"/>
+              </w:rPr>
+            </w:pPr>
+            <w:r>
+              <w:rPr>
+                <w:rFonts w:hint="default" w:ascii="Adobe Arabic" w:hAnsi="Adobe Arabic"/>
+                <w:b w:val="0"/>
+                <w:bCs w:val="0"/>
+                <w:sz w:val="28"/>
+                <w:szCs w:val="28"/>
+                <w:u w:val="none"/>
+                <w:vertAlign w:val="baseline"/>
+                <w:lang w:val="en-US"/>
+              </w:rPr>
+              <w:t>Industrial/Exhibition Visit with report</w:t>
+            </w:r>
+          </w:p>
+        </w:tc>
+        <w:tc>
+          <w:tcPr>
+            <w:tcW w:w="962" w:type="dxa"/>
+            <w:shd w:val="clear" w:color="auto" w:fill="auto"/>
+            <w:vAlign w:val="top"/>
+          </w:tcPr>
+          <w:p>
+            <w:pPr>
+              <w:widowControl w:val="0"/>
+              <w:jc w:val="center"/>
+              <w:rPr>
+                <w:rFonts w:hint="default" w:ascii="Adobe Arabic" w:hAnsi="Adobe Arabic" w:cs="Adobe Arabic"/>
+                <w:b w:val="0"/>
+                <w:bCs w:val="0"/>
+                <w:sz w:val="28"/>
+                <w:szCs w:val="28"/>
+                <w:u w:val="none"/>
+                <w:vertAlign w:val="baseline"/>
+                <w:lang w:val="en-US" w:eastAsia="zh-CN" w:bidi="ar-SA"/>
+              </w:rPr>
+            </w:pPr>
+            <w:r>
+              <w:rPr>
+                <w:rFonts w:hint="default" w:ascii="Adobe Arabic" w:hAnsi="Adobe Arabic" w:cs="Adobe Arabic"/>
+                <w:b w:val="0"/>
+                <w:bCs w:val="0"/>
+                <w:sz w:val="28"/>
+                <w:szCs w:val="28"/>
+                <w:u w:val="none"/>
+                <w:vertAlign w:val="baseline"/>
+                <w:lang w:val="en-US" w:eastAsia="zh-CN" w:bidi="ar-SA"/>
+              </w:rPr>
+              <w:t>National</w:t>
+            </w:r>
+          </w:p>
+        </w:tc>
+        <w:tc>
+          <w:tcPr>
+            <w:tcW w:w="1421" w:type="dxa"/>
+            <w:shd w:val="clear" w:color="auto" w:fill="auto"/>
+            <w:vAlign w:val="top"/>
+          </w:tcPr>
+          <w:p>
+            <w:pPr>
+              <w:widowControl w:val="0"/>
+              <w:jc w:val="center"/>
+              <w:rPr>
+                <w:rFonts w:hint="default" w:ascii="Adobe Arabic" w:hAnsi="Adobe Arabic" w:cs="Adobe Arabic"/>
+                <w:b w:val="0"/>
+                <w:bCs w:val="0"/>
+                <w:sz w:val="28"/>
+                <w:szCs w:val="28"/>
+                <w:u w:val="none"/>
+                <w:vertAlign w:val="baseline"/>
+                <w:lang w:val="en-US"/>
+              </w:rPr>
+            </w:pPr>
+            <w:r>
+              <w:rPr>
+                <w:rFonts w:hint="default" w:ascii="Adobe Arabic" w:hAnsi="Adobe Arabic" w:cs="Adobe Arabic"/>
+                <w:b w:val="0"/>
+                <w:bCs w:val="0"/>
+                <w:sz w:val="28"/>
+                <w:szCs w:val="28"/>
+                <w:u w:val="none"/>
+                <w:vertAlign w:val="baseline"/>
+                <w:lang w:val="en-US"/>
+              </w:rPr>
+              <w:t>Apr - 2022</w:t>
+            </w:r>
+          </w:p>
+        </w:tc>
+        <w:tc>
+          <w:tcPr>
+            <w:tcW w:w="1421" w:type="dxa"/>
+            <w:shd w:val="clear" w:color="auto" w:fill="auto"/>
+            <w:vAlign w:val="top"/>
+          </w:tcPr>
+          <w:p>
+            <w:pPr>
+              <w:widowControl w:val="0"/>
+              <w:jc w:val="center"/>
+              <w:rPr>
+                <w:rFonts w:hint="default" w:ascii="Adobe Arabic" w:hAnsi="Adobe Arabic"/>
+                <w:b w:val="0"/>
+                <w:bCs w:val="0"/>
+                <w:sz w:val="22"/>
+                <w:szCs w:val="22"/>
+                <w:u w:val="none"/>
+                <w:vertAlign w:val="baseline"/>
+                <w:lang w:val="en-US"/>
+              </w:rPr>
+            </w:pPr>
+            <w:r>
+              <w:rPr>
+                <w:rFonts w:hint="default" w:ascii="Adobe Arabic" w:hAnsi="Adobe Arabic"/>
+                <w:b w:val="0"/>
+                <w:bCs w:val="0"/>
+                <w:sz w:val="28"/>
+                <w:szCs w:val="28"/>
+                <w:u w:val="none"/>
+                <w:vertAlign w:val="baseline"/>
+                <w:lang w:val="en-US"/>
+              </w:rPr>
+              <w:t>Tops Technologies</w:t>
+            </w:r>
+          </w:p>
+        </w:tc>
+      </w:tr>
+      <w:tr>
+        <w:tblPrEx>
+          <w:tblBorders>
+            <w:top w:val="single" w:color="auto" w:sz="4" w:space="0"/>
+            <w:left w:val="single" w:color="auto" w:sz="4" w:space="0"/>
+            <w:bottom w:val="single" w:color="auto" w:sz="4" w:space="0"/>
+            <w:right w:val="single" w:color="auto" w:sz="4" w:space="0"/>
+            <w:insideH w:val="single" w:color="auto" w:sz="4" w:space="0"/>
+            <w:insideV w:val="single" w:color="auto" w:sz="4" w:space="0"/>
+          </w:tblBorders>
+          <w:tblCellMar>
+            <w:top w:w="0" w:type="dxa"/>
+            <w:left w:w="108" w:type="dxa"/>
+            <w:bottom w:w="0" w:type="dxa"/>
+            <w:right w:w="108" w:type="dxa"/>
+          </w:tblCellMar>
+        </w:tblPrEx>
+        <w:tc>
+          <w:tcPr>
+            <w:tcW w:w="771" w:type="dxa"/>
+            <w:shd w:val="clear" w:color="auto" w:fill="auto"/>
+            <w:vAlign w:val="top"/>
+          </w:tcPr>
+          <w:p>
+            <w:pPr>
+              <w:widowControl w:val="0"/>
+              <w:jc w:val="center"/>
+              <w:rPr>
+                <w:rFonts w:hint="default" w:ascii="Adobe Arabic" w:hAnsi="Adobe Arabic" w:cs="Adobe Arabic"/>
+                <w:b/>
+                <w:bCs/>
+                <w:sz w:val="28"/>
+                <w:szCs w:val="28"/>
+                <w:u w:val="none"/>
+                <w:vertAlign w:val="baseline"/>
+                <w:lang w:val="en-US"/>
+              </w:rPr>
+            </w:pPr>
+            <w:r>
+              <w:rPr>
+                <w:rFonts w:hint="default" w:ascii="Adobe Arabic" w:hAnsi="Adobe Arabic" w:cs="Adobe Arabic"/>
+                <w:b/>
+                <w:bCs/>
+                <w:sz w:val="28"/>
+                <w:szCs w:val="28"/>
+                <w:u w:val="none"/>
+                <w:vertAlign w:val="baseline"/>
+                <w:lang w:val="en-US"/>
+              </w:rPr>
+              <w:t>11</w:t>
+            </w:r>
+          </w:p>
+        </w:tc>
+        <w:tc>
+          <w:tcPr>
+            <w:tcW w:w="2747" w:type="dxa"/>
+            <w:shd w:val="clear" w:color="auto" w:fill="auto"/>
+            <w:vAlign w:val="top"/>
+          </w:tcPr>
+          <w:p>
+            <w:pPr>
+              <w:widowControl w:val="0"/>
+              <w:jc w:val="center"/>
+              <w:rPr>
+                <w:rFonts w:hint="default" w:ascii="Adobe Arabic" w:hAnsi="Adobe Arabic"/>
+                <w:b w:val="0"/>
+                <w:bCs w:val="0"/>
+                <w:sz w:val="28"/>
+                <w:szCs w:val="28"/>
+                <w:u w:val="none"/>
+                <w:vertAlign w:val="baseline"/>
+                <w:lang w:val="en-US"/>
+              </w:rPr>
+            </w:pPr>
+            <w:r>
+              <w:rPr>
+                <w:rFonts w:hint="default" w:ascii="Adobe Arabic" w:hAnsi="Adobe Arabic"/>
+                <w:b w:val="0"/>
+                <w:bCs w:val="0"/>
+                <w:sz w:val="28"/>
+                <w:szCs w:val="28"/>
+                <w:u w:val="none"/>
+                <w:vertAlign w:val="baseline"/>
+                <w:lang w:val="en-US"/>
+              </w:rPr>
+              <w:t>National Whatsapp Security Awareness</w:t>
+            </w:r>
+          </w:p>
+        </w:tc>
+        <w:tc>
+          <w:tcPr>
+            <w:tcW w:w="1200" w:type="dxa"/>
+            <w:shd w:val="clear" w:color="auto" w:fill="auto"/>
+            <w:vAlign w:val="top"/>
+          </w:tcPr>
+          <w:p>
+            <w:pPr>
+              <w:widowControl w:val="0"/>
+              <w:jc w:val="center"/>
+              <w:rPr>
+                <w:rFonts w:hint="default" w:ascii="Adobe Arabic" w:hAnsi="Adobe Arabic"/>
+                <w:b w:val="0"/>
+                <w:bCs w:val="0"/>
+                <w:sz w:val="28"/>
+                <w:szCs w:val="28"/>
+                <w:u w:val="none"/>
+                <w:vertAlign w:val="baseline"/>
+                <w:lang w:val="en-US"/>
+              </w:rPr>
+            </w:pPr>
+            <w:r>
+              <w:rPr>
+                <w:rFonts w:hint="default" w:ascii="Adobe Arabic" w:hAnsi="Adobe Arabic"/>
+                <w:b w:val="0"/>
+                <w:bCs w:val="0"/>
+                <w:sz w:val="28"/>
+                <w:szCs w:val="28"/>
+                <w:u w:val="none"/>
+                <w:vertAlign w:val="baseline"/>
+                <w:lang w:val="en-US"/>
+              </w:rPr>
+              <w:t>Technical Quiz</w:t>
+            </w:r>
+          </w:p>
+        </w:tc>
+        <w:tc>
+          <w:tcPr>
+            <w:tcW w:w="962" w:type="dxa"/>
+            <w:shd w:val="clear" w:color="auto" w:fill="auto"/>
+            <w:vAlign w:val="top"/>
+          </w:tcPr>
+          <w:p>
+            <w:pPr>
+              <w:widowControl w:val="0"/>
+              <w:jc w:val="center"/>
+              <w:rPr>
+                <w:rFonts w:hint="default" w:ascii="Adobe Arabic" w:hAnsi="Adobe Arabic" w:cs="Adobe Arabic"/>
+                <w:b w:val="0"/>
+                <w:bCs w:val="0"/>
+                <w:sz w:val="28"/>
+                <w:szCs w:val="28"/>
+                <w:u w:val="none"/>
+                <w:vertAlign w:val="baseline"/>
+                <w:lang w:val="en-US" w:eastAsia="zh-CN" w:bidi="ar-SA"/>
+              </w:rPr>
+            </w:pPr>
+            <w:r>
+              <w:rPr>
+                <w:rFonts w:hint="default" w:ascii="Adobe Arabic" w:hAnsi="Adobe Arabic" w:cs="Adobe Arabic"/>
+                <w:b w:val="0"/>
+                <w:bCs w:val="0"/>
+                <w:sz w:val="28"/>
+                <w:szCs w:val="28"/>
+                <w:u w:val="none"/>
+                <w:vertAlign w:val="baseline"/>
+                <w:lang w:val="en-US" w:eastAsia="zh-CN" w:bidi="ar-SA"/>
+              </w:rPr>
+              <w:t>National</w:t>
+            </w:r>
+          </w:p>
+        </w:tc>
+        <w:tc>
+          <w:tcPr>
+            <w:tcW w:w="1421" w:type="dxa"/>
+            <w:shd w:val="clear" w:color="auto" w:fill="auto"/>
+            <w:vAlign w:val="top"/>
+          </w:tcPr>
+          <w:p>
+            <w:pPr>
+              <w:widowControl w:val="0"/>
+              <w:jc w:val="center"/>
+              <w:rPr>
+                <w:rFonts w:hint="default" w:ascii="Adobe Arabic" w:hAnsi="Adobe Arabic" w:cs="Adobe Arabic"/>
+                <w:b w:val="0"/>
+                <w:bCs w:val="0"/>
+                <w:sz w:val="28"/>
+                <w:szCs w:val="28"/>
+                <w:u w:val="none"/>
+                <w:vertAlign w:val="baseline"/>
+                <w:lang w:val="en-US"/>
+              </w:rPr>
+            </w:pPr>
+            <w:r>
+              <w:rPr>
+                <w:rFonts w:hint="default" w:ascii="Adobe Arabic" w:hAnsi="Adobe Arabic" w:cs="Adobe Arabic"/>
+                <w:b w:val="0"/>
+                <w:bCs w:val="0"/>
+                <w:sz w:val="28"/>
+                <w:szCs w:val="28"/>
+                <w:u w:val="none"/>
+                <w:vertAlign w:val="baseline"/>
+                <w:lang w:val="en-US"/>
+              </w:rPr>
+              <w:t>Nov - 2022</w:t>
+            </w:r>
+          </w:p>
+        </w:tc>
+        <w:tc>
+          <w:tcPr>
+            <w:tcW w:w="1421" w:type="dxa"/>
+            <w:shd w:val="clear" w:color="auto" w:fill="auto"/>
+            <w:vAlign w:val="top"/>
+          </w:tcPr>
+          <w:p>
+            <w:pPr>
+              <w:widowControl w:val="0"/>
+              <w:jc w:val="center"/>
+              <w:rPr>
+                <w:rFonts w:hint="default" w:ascii="Adobe Arabic" w:hAnsi="Adobe Arabic"/>
+                <w:b w:val="0"/>
+                <w:bCs w:val="0"/>
+                <w:sz w:val="28"/>
+                <w:szCs w:val="28"/>
+                <w:u w:val="none"/>
+                <w:vertAlign w:val="baseline"/>
+                <w:lang w:val="en-US"/>
+              </w:rPr>
+            </w:pPr>
+            <w:r>
+              <w:rPr>
+                <w:rFonts w:hint="default" w:ascii="Adobe Arabic" w:hAnsi="Adobe Arabic"/>
+                <w:b w:val="0"/>
+                <w:bCs w:val="0"/>
+                <w:sz w:val="18"/>
+                <w:szCs w:val="18"/>
+                <w:u w:val="none"/>
+                <w:vertAlign w:val="baseline"/>
+                <w:lang w:val="en-US"/>
+              </w:rPr>
+              <w:t>ISEA - MINISTRY OF ELECTRONICS INFORMATION TECHNOLOGY, GOVERNMENT OF INDIA.</w:t>
+            </w:r>
+          </w:p>
         </w:tc>
       </w:tr>
     </w:tbl>
@@ -4695,6 +6777,8 @@
           <w:lang w:val="en-US"/>
         </w:rPr>
       </w:pPr>
+      <w:bookmarkStart w:id="0" w:name="_GoBack"/>
+      <w:bookmarkEnd w:id="0"/>
     </w:p>
     <w:sectPr>
       <w:pgSz w:w="11906" w:h="16838"/>
@@ -4782,7 +6866,7 @@
     <w:lsdException w:qFormat="1" w:unhideWhenUsed="0" w:uiPriority="0" w:semiHidden="0" w:name="Title"/>
     <w:lsdException w:unhideWhenUsed="0" w:uiPriority="0" w:semiHidden="0" w:name="Closing"/>
     <w:lsdException w:unhideWhenUsed="0" w:uiPriority="0" w:semiHidden="0" w:name="Signature"/>
-    <w:lsdException w:unhideWhenUsed="0" w:uiPriority="0" w:name="Default Paragraph Font"/>
+    <w:lsdException w:qFormat="1" w:unhideWhenUsed="0" w:uiPriority="0" w:name="Default Paragraph Font"/>
     <w:lsdException w:unhideWhenUsed="0" w:uiPriority="0" w:semiHidden="0" w:name="Body Text"/>
     <w:lsdException w:unhideWhenUsed="0" w:uiPriority="0" w:semiHidden="0" w:name="Body Text Indent"/>
     <w:lsdException w:unhideWhenUsed="0" w:uiPriority="0" w:semiHidden="0" w:name="List Continue"/>
@@ -4978,6 +7062,7 @@
   <w:style w:type="character" w:default="1" w:styleId="2">
     <w:name w:val="Default Paragraph Font"/>
     <w:semiHidden/>
+    <w:qFormat/>
     <w:uiPriority w:val="0"/>
   </w:style>
   <w:style w:type="table" w:default="1" w:styleId="3">

</xml_diff>